<commit_message>
ARCHIVOS MOVIDOS DE DIRECTORIO
</commit_message>
<xml_diff>
--- a/DOC_LCD_THREAD_ENTRY.docx
+++ b/DOC_LCD_THREAD_ENTRY.docx
@@ -9,21 +9,36 @@
     </w:p>
     <w:p>
       <w:r>
-        <w:t xml:space="preserve">(ESTE CODIGO SE OMITE EN LAS PRIMERAS VERSIONES_MASTER, SE </w:t>
+        <w:t>(</w:t>
+      </w:r>
+      <w:r>
+        <w:rPr>
+          <w:b/>
+          <w:color w:val="1F4E79" w:themeColor="accent1" w:themeShade="80"/>
+        </w:rPr>
+        <w:t xml:space="preserve">ESTE CODIGO SE OMITE EN LAS PRIMERAS VERSIONES_MASTER, SE </w:t>
       </w:r>
       <w:proofErr w:type="gramStart"/>
       <w:r>
+        <w:rPr>
+          <w:b/>
+          <w:color w:val="1F4E79" w:themeColor="accent1" w:themeShade="80"/>
+        </w:rPr>
         <w:t>INGRESARA</w:t>
       </w:r>
       <w:proofErr w:type="gramEnd"/>
       <w:r>
+        <w:rPr>
+          <w:b/>
+          <w:color w:val="1F4E79" w:themeColor="accent1" w:themeShade="80"/>
+        </w:rPr>
         <w:t xml:space="preserve"> COMO UN BRANCH</w:t>
+      </w:r>
+      <w:r>
+        <w:t>)</w:t>
       </w:r>
       <w:bookmarkStart w:id="0" w:name="_GoBack"/>
       <w:bookmarkEnd w:id="0"/>
-      <w:r>
-        <w:t>)</w:t>
-      </w:r>
     </w:p>
     <w:p>
       <w:pPr>

</xml_diff>

<commit_message>
WIDGET AGREGADO A DISEÑO DE LCD
ETIQUETA PROMPT DONDE SE DESPLEGARA EL VALOR DEL DUTY DE LA SEÑAL PWM CONTROLADA
</commit_message>
<xml_diff>
--- a/DOC_LCD_THREAD_ENTRY.docx
+++ b/DOC_LCD_THREAD_ENTRY.docx
@@ -38,11 +38,6 @@
       </w:r>
     </w:p>
     <w:p>
-      <w:pPr>
-        <w:rPr>
-          <w:u w:val="single"/>
-        </w:rPr>
-      </w:pPr>
       <w:r>
         <w:t>(</w:t>
       </w:r>
@@ -56,8 +51,26 @@
       <w:r>
         <w:t>)</w:t>
       </w:r>
-      <w:bookmarkStart w:id="0" w:name="_GoBack"/>
-      <w:bookmarkEnd w:id="0"/>
+    </w:p>
+    <w:p>
+      <w:pPr>
+        <w:rPr>
+          <w:u w:val="single"/>
+        </w:rPr>
+      </w:pPr>
+      <w:r>
+        <w:t>(</w:t>
+      </w:r>
+      <w:r>
+        <w:rPr>
+          <w:b/>
+          <w:color w:val="7030A0"/>
+        </w:rPr>
+        <w:t>CUARTA REVISION</w:t>
+      </w:r>
+      <w:r>
+        <w:t>)</w:t>
+      </w:r>
     </w:p>
     <w:p>
       <w:pPr>
@@ -695,6 +708,7 @@
           <w:color w:val="7F0055"/>
           <w:sz w:val="20"/>
           <w:szCs w:val="20"/>
+          <w:highlight w:val="darkMagenta"/>
         </w:rPr>
         <w:t>extern</w:t>
       </w:r>
@@ -705,6 +719,7 @@
           <w:color w:val="000000"/>
           <w:sz w:val="20"/>
           <w:szCs w:val="20"/>
+          <w:highlight w:val="darkMagenta"/>
         </w:rPr>
         <w:t xml:space="preserve"> GX_CONST </w:t>
       </w:r>
@@ -714,6 +729,7 @@
           <w:color w:val="005032"/>
           <w:sz w:val="20"/>
           <w:szCs w:val="20"/>
+          <w:highlight w:val="darkMagenta"/>
         </w:rPr>
         <w:t>GX_STUDIO_WIDGET</w:t>
       </w:r>
@@ -723,6 +739,7 @@
           <w:color w:val="000000"/>
           <w:sz w:val="20"/>
           <w:szCs w:val="20"/>
+          <w:highlight w:val="darkMagenta"/>
         </w:rPr>
         <w:t xml:space="preserve"> * </w:t>
       </w:r>
@@ -733,6 +750,7 @@
           <w:color w:val="000000"/>
           <w:sz w:val="20"/>
           <w:szCs w:val="20"/>
+          <w:highlight w:val="darkMagenta"/>
         </w:rPr>
         <w:t>gui_adc_widget_</w:t>
       </w:r>
@@ -743,6 +761,7 @@
           <w:color w:val="000000"/>
           <w:sz w:val="20"/>
           <w:szCs w:val="20"/>
+          <w:highlight w:val="darkMagenta"/>
         </w:rPr>
         <w:t>table</w:t>
       </w:r>
@@ -753,6 +772,7 @@
           <w:color w:val="000000"/>
           <w:sz w:val="20"/>
           <w:szCs w:val="20"/>
+          <w:highlight w:val="darkMagenta"/>
         </w:rPr>
         <w:t>[</w:t>
       </w:r>
@@ -763,6 +783,7 @@
           <w:color w:val="000000"/>
           <w:sz w:val="20"/>
           <w:szCs w:val="20"/>
+          <w:highlight w:val="darkMagenta"/>
         </w:rPr>
         <w:t>];</w:t>
       </w:r>
@@ -2608,6 +2629,7 @@
           <w:sz w:val="20"/>
           <w:szCs w:val="20"/>
         </w:rPr>
+        <w:lastRenderedPageBreak/>
         <w:t xml:space="preserve">        {</w:t>
       </w:r>
     </w:p>
@@ -2674,7 +2696,6 @@
           <w:sz w:val="20"/>
           <w:szCs w:val="20"/>
         </w:rPr>
-        <w:lastRenderedPageBreak/>
         <w:t xml:space="preserve">            {</w:t>
       </w:r>
     </w:p>
@@ -2745,16 +2766,27 @@
           <w:rFonts w:ascii="Consolas" w:hAnsi="Consolas" w:cs="Consolas"/>
           <w:sz w:val="20"/>
           <w:szCs w:val="20"/>
-        </w:rPr>
-      </w:pPr>
-      <w:r>
-        <w:rPr>
-          <w:rFonts w:ascii="Consolas" w:hAnsi="Consolas" w:cs="Consolas"/>
-          <w:color w:val="000000"/>
-          <w:sz w:val="20"/>
-          <w:szCs w:val="20"/>
-        </w:rPr>
-        <w:t xml:space="preserve">    GX_CONST </w:t>
+          <w:highlight w:val="darkMagenta"/>
+        </w:rPr>
+      </w:pPr>
+      <w:r>
+        <w:rPr>
+          <w:rFonts w:ascii="Consolas" w:hAnsi="Consolas" w:cs="Consolas"/>
+          <w:color w:val="000000"/>
+          <w:sz w:val="20"/>
+          <w:szCs w:val="20"/>
+        </w:rPr>
+        <w:t xml:space="preserve">    </w:t>
+      </w:r>
+      <w:r>
+        <w:rPr>
+          <w:rFonts w:ascii="Consolas" w:hAnsi="Consolas" w:cs="Consolas"/>
+          <w:color w:val="000000"/>
+          <w:sz w:val="20"/>
+          <w:szCs w:val="20"/>
+          <w:highlight w:val="darkMagenta"/>
+        </w:rPr>
+        <w:t xml:space="preserve">GX_CONST </w:t>
       </w:r>
       <w:r>
         <w:rPr>
@@ -2762,6 +2794,7 @@
           <w:color w:val="005032"/>
           <w:sz w:val="20"/>
           <w:szCs w:val="20"/>
+          <w:highlight w:val="darkMagenta"/>
         </w:rPr>
         <w:t>GX_STUDIO_WIDGET</w:t>
       </w:r>
@@ -2771,6 +2804,7 @@
           <w:color w:val="000000"/>
           <w:sz w:val="20"/>
           <w:szCs w:val="20"/>
+          <w:highlight w:val="darkMagenta"/>
         </w:rPr>
         <w:t xml:space="preserve"> ** </w:t>
       </w:r>
@@ -2781,6 +2815,7 @@
           <w:color w:val="000000"/>
           <w:sz w:val="20"/>
           <w:szCs w:val="20"/>
+          <w:highlight w:val="darkMagenta"/>
         </w:rPr>
         <w:t>pp_studio_widget</w:t>
       </w:r>
@@ -2791,6 +2826,7 @@
           <w:color w:val="000000"/>
           <w:sz w:val="20"/>
           <w:szCs w:val="20"/>
+          <w:highlight w:val="darkMagenta"/>
         </w:rPr>
         <w:t xml:space="preserve"> = &amp;</w:t>
       </w:r>
@@ -2801,6 +2837,7 @@
           <w:color w:val="000000"/>
           <w:sz w:val="20"/>
           <w:szCs w:val="20"/>
+          <w:highlight w:val="darkMagenta"/>
         </w:rPr>
         <w:t>gui_adc_widget_</w:t>
       </w:r>
@@ -2811,6 +2848,7 @@
           <w:color w:val="000000"/>
           <w:sz w:val="20"/>
           <w:szCs w:val="20"/>
+          <w:highlight w:val="darkMagenta"/>
         </w:rPr>
         <w:t>table</w:t>
       </w:r>
@@ -2821,6 +2859,7 @@
           <w:color w:val="000000"/>
           <w:sz w:val="20"/>
           <w:szCs w:val="20"/>
+          <w:highlight w:val="darkMagenta"/>
         </w:rPr>
         <w:t>[</w:t>
       </w:r>
@@ -2831,6 +2870,7 @@
           <w:color w:val="000000"/>
           <w:sz w:val="20"/>
           <w:szCs w:val="20"/>
+          <w:highlight w:val="darkMagenta"/>
         </w:rPr>
         <w:t>0];</w:t>
       </w:r>
@@ -2853,6 +2893,7 @@
           <w:color w:val="000000"/>
           <w:sz w:val="20"/>
           <w:szCs w:val="20"/>
+          <w:highlight w:val="darkMagenta"/>
         </w:rPr>
         <w:t xml:space="preserve">    </w:t>
       </w:r>
@@ -2862,6 +2903,7 @@
           <w:color w:val="005032"/>
           <w:sz w:val="20"/>
           <w:szCs w:val="20"/>
+          <w:highlight w:val="darkMagenta"/>
         </w:rPr>
         <w:t>GX_WIDGET</w:t>
       </w:r>
@@ -2871,6 +2913,7 @@
           <w:color w:val="000000"/>
           <w:sz w:val="20"/>
           <w:szCs w:val="20"/>
+          <w:highlight w:val="darkMagenta"/>
         </w:rPr>
         <w:t xml:space="preserve"> * </w:t>
       </w:r>
@@ -2881,6 +2924,7 @@
           <w:color w:val="000000"/>
           <w:sz w:val="20"/>
           <w:szCs w:val="20"/>
+          <w:highlight w:val="darkMagenta"/>
         </w:rPr>
         <w:t>p_first_screen</w:t>
       </w:r>
@@ -2891,6 +2935,7 @@
           <w:color w:val="000000"/>
           <w:sz w:val="20"/>
           <w:szCs w:val="20"/>
+          <w:highlight w:val="darkMagenta"/>
         </w:rPr>
         <w:t xml:space="preserve"> = NULL;</w:t>
       </w:r>
@@ -2918,6 +2963,7 @@
           <w:rFonts w:ascii="Consolas" w:hAnsi="Consolas" w:cs="Consolas"/>
           <w:sz w:val="20"/>
           <w:szCs w:val="20"/>
+          <w:highlight w:val="darkMagenta"/>
         </w:rPr>
       </w:pPr>
       <w:r>
@@ -2938,6 +2984,7 @@
           <w:color w:val="7F0055"/>
           <w:sz w:val="20"/>
           <w:szCs w:val="20"/>
+          <w:highlight w:val="darkMagenta"/>
         </w:rPr>
         <w:t>while</w:t>
       </w:r>
@@ -2948,6 +2995,7 @@
           <w:color w:val="000000"/>
           <w:sz w:val="20"/>
           <w:szCs w:val="20"/>
+          <w:highlight w:val="darkMagenta"/>
         </w:rPr>
         <w:t xml:space="preserve"> (GX_</w:t>
       </w:r>
@@ -2958,6 +3006,7 @@
           <w:color w:val="000000"/>
           <w:sz w:val="20"/>
           <w:szCs w:val="20"/>
+          <w:highlight w:val="darkMagenta"/>
         </w:rPr>
         <w:t>NULL !</w:t>
       </w:r>
@@ -2968,6 +3017,7 @@
           <w:color w:val="000000"/>
           <w:sz w:val="20"/>
           <w:szCs w:val="20"/>
+          <w:highlight w:val="darkMagenta"/>
         </w:rPr>
         <w:t>= *</w:t>
       </w:r>
@@ -2978,6 +3028,7 @@
           <w:color w:val="000000"/>
           <w:sz w:val="20"/>
           <w:szCs w:val="20"/>
+          <w:highlight w:val="darkMagenta"/>
         </w:rPr>
         <w:t>pp_studio_widget</w:t>
       </w:r>
@@ -2988,6 +3039,7 @@
           <w:color w:val="000000"/>
           <w:sz w:val="20"/>
           <w:szCs w:val="20"/>
+          <w:highlight w:val="darkMagenta"/>
         </w:rPr>
         <w:t>)</w:t>
       </w:r>
@@ -3002,14 +3054,16 @@
           <w:rFonts w:ascii="Consolas" w:hAnsi="Consolas" w:cs="Consolas"/>
           <w:sz w:val="20"/>
           <w:szCs w:val="20"/>
-        </w:rPr>
-      </w:pPr>
-      <w:r>
-        <w:rPr>
-          <w:rFonts w:ascii="Consolas" w:hAnsi="Consolas" w:cs="Consolas"/>
-          <w:color w:val="000000"/>
-          <w:sz w:val="20"/>
-          <w:szCs w:val="20"/>
+          <w:highlight w:val="darkMagenta"/>
+        </w:rPr>
+      </w:pPr>
+      <w:r>
+        <w:rPr>
+          <w:rFonts w:ascii="Consolas" w:hAnsi="Consolas" w:cs="Consolas"/>
+          <w:color w:val="000000"/>
+          <w:sz w:val="20"/>
+          <w:szCs w:val="20"/>
+          <w:highlight w:val="darkMagenta"/>
         </w:rPr>
         <w:t xml:space="preserve">    {</w:t>
       </w:r>
@@ -3024,14 +3078,16 @@
           <w:rFonts w:ascii="Consolas" w:hAnsi="Consolas" w:cs="Consolas"/>
           <w:sz w:val="20"/>
           <w:szCs w:val="20"/>
-        </w:rPr>
-      </w:pPr>
-      <w:r>
-        <w:rPr>
-          <w:rFonts w:ascii="Consolas" w:hAnsi="Consolas" w:cs="Consolas"/>
-          <w:color w:val="000000"/>
-          <w:sz w:val="20"/>
-          <w:szCs w:val="20"/>
+          <w:highlight w:val="darkMagenta"/>
+        </w:rPr>
+      </w:pPr>
+      <w:r>
+        <w:rPr>
+          <w:rFonts w:ascii="Consolas" w:hAnsi="Consolas" w:cs="Consolas"/>
+          <w:color w:val="000000"/>
+          <w:sz w:val="20"/>
+          <w:szCs w:val="20"/>
+          <w:highlight w:val="darkMagenta"/>
         </w:rPr>
         <w:t xml:space="preserve">        </w:t>
       </w:r>
@@ -3041,6 +3097,7 @@
           <w:color w:val="3F7F5F"/>
           <w:sz w:val="20"/>
           <w:szCs w:val="20"/>
+          <w:highlight w:val="darkMagenta"/>
         </w:rPr>
         <w:t xml:space="preserve">// </w:t>
       </w:r>
@@ -3051,6 +3108,7 @@
           <w:color w:val="3F7F5F"/>
           <w:sz w:val="20"/>
           <w:szCs w:val="20"/>
+          <w:highlight w:val="darkMagenta"/>
         </w:rPr>
         <w:t>We</w:t>
       </w:r>
@@ -3061,6 +3119,7 @@
           <w:color w:val="3F7F5F"/>
           <w:sz w:val="20"/>
           <w:szCs w:val="20"/>
+          <w:highlight w:val="darkMagenta"/>
         </w:rPr>
         <w:t xml:space="preserve"> </w:t>
       </w:r>
@@ -3071,6 +3130,7 @@
           <w:color w:val="3F7F5F"/>
           <w:sz w:val="20"/>
           <w:szCs w:val="20"/>
+          <w:highlight w:val="darkMagenta"/>
         </w:rPr>
         <w:t>must</w:t>
       </w:r>
@@ -3081,6 +3141,7 @@
           <w:color w:val="3F7F5F"/>
           <w:sz w:val="20"/>
           <w:szCs w:val="20"/>
+          <w:highlight w:val="darkMagenta"/>
         </w:rPr>
         <w:t xml:space="preserve"> </w:t>
       </w:r>
@@ -3091,6 +3152,7 @@
           <w:color w:val="3F7F5F"/>
           <w:sz w:val="20"/>
           <w:szCs w:val="20"/>
+          <w:highlight w:val="darkMagenta"/>
         </w:rPr>
         <w:t>first</w:t>
       </w:r>
@@ -3101,6 +3163,7 @@
           <w:color w:val="3F7F5F"/>
           <w:sz w:val="20"/>
           <w:szCs w:val="20"/>
+          <w:highlight w:val="darkMagenta"/>
         </w:rPr>
         <w:t xml:space="preserve"> </w:t>
       </w:r>
@@ -3111,6 +3174,7 @@
           <w:color w:val="3F7F5F"/>
           <w:sz w:val="20"/>
           <w:szCs w:val="20"/>
+          <w:highlight w:val="darkMagenta"/>
         </w:rPr>
         <w:t>create</w:t>
       </w:r>
@@ -3121,6 +3185,7 @@
           <w:color w:val="3F7F5F"/>
           <w:sz w:val="20"/>
           <w:szCs w:val="20"/>
+          <w:highlight w:val="darkMagenta"/>
         </w:rPr>
         <w:t xml:space="preserve"> </w:t>
       </w:r>
@@ -3131,6 +3196,7 @@
           <w:color w:val="3F7F5F"/>
           <w:sz w:val="20"/>
           <w:szCs w:val="20"/>
+          <w:highlight w:val="darkMagenta"/>
         </w:rPr>
         <w:t>the</w:t>
       </w:r>
@@ -3141,6 +3207,7 @@
           <w:color w:val="3F7F5F"/>
           <w:sz w:val="20"/>
           <w:szCs w:val="20"/>
+          <w:highlight w:val="darkMagenta"/>
         </w:rPr>
         <w:t xml:space="preserve"> widgets </w:t>
       </w:r>
@@ -3151,6 +3218,7 @@
           <w:color w:val="3F7F5F"/>
           <w:sz w:val="20"/>
           <w:szCs w:val="20"/>
+          <w:highlight w:val="darkMagenta"/>
         </w:rPr>
         <w:t>according</w:t>
       </w:r>
@@ -3161,6 +3229,7 @@
           <w:color w:val="3F7F5F"/>
           <w:sz w:val="20"/>
           <w:szCs w:val="20"/>
+          <w:highlight w:val="darkMagenta"/>
         </w:rPr>
         <w:t xml:space="preserve"> </w:t>
       </w:r>
@@ -3171,6 +3240,7 @@
           <w:color w:val="3F7F5F"/>
           <w:sz w:val="20"/>
           <w:szCs w:val="20"/>
+          <w:highlight w:val="darkMagenta"/>
         </w:rPr>
         <w:t>the</w:t>
       </w:r>
@@ -3181,6 +3251,7 @@
           <w:color w:val="3F7F5F"/>
           <w:sz w:val="20"/>
           <w:szCs w:val="20"/>
+          <w:highlight w:val="darkMagenta"/>
         </w:rPr>
         <w:t xml:space="preserve"> data </w:t>
       </w:r>
@@ -3191,6 +3262,7 @@
           <w:color w:val="3F7F5F"/>
           <w:sz w:val="20"/>
           <w:szCs w:val="20"/>
+          <w:highlight w:val="darkMagenta"/>
         </w:rPr>
         <w:t>generated</w:t>
       </w:r>
@@ -3201,6 +3273,7 @@
           <w:color w:val="3F7F5F"/>
           <w:sz w:val="20"/>
           <w:szCs w:val="20"/>
+          <w:highlight w:val="darkMagenta"/>
         </w:rPr>
         <w:t xml:space="preserve"> in GUIX Studio.</w:t>
       </w:r>
@@ -3215,27 +3288,30 @@
           <w:rFonts w:ascii="Consolas" w:hAnsi="Consolas" w:cs="Consolas"/>
           <w:sz w:val="20"/>
           <w:szCs w:val="20"/>
-        </w:rPr>
-      </w:pPr>
-    </w:p>
-    <w:p>
-      <w:pPr>
-        <w:autoSpaceDE w:val="0"/>
-        <w:autoSpaceDN w:val="0"/>
-        <w:adjustRightInd w:val="0"/>
-        <w:spacing w:after="0" w:line="240" w:lineRule="auto"/>
-        <w:rPr>
-          <w:rFonts w:ascii="Consolas" w:hAnsi="Consolas" w:cs="Consolas"/>
-          <w:sz w:val="20"/>
-          <w:szCs w:val="20"/>
-        </w:rPr>
-      </w:pPr>
-      <w:r>
-        <w:rPr>
-          <w:rFonts w:ascii="Consolas" w:hAnsi="Consolas" w:cs="Consolas"/>
-          <w:color w:val="000000"/>
-          <w:sz w:val="20"/>
-          <w:szCs w:val="20"/>
+          <w:highlight w:val="darkMagenta"/>
+        </w:rPr>
+      </w:pPr>
+    </w:p>
+    <w:p>
+      <w:pPr>
+        <w:autoSpaceDE w:val="0"/>
+        <w:autoSpaceDN w:val="0"/>
+        <w:adjustRightInd w:val="0"/>
+        <w:spacing w:after="0" w:line="240" w:lineRule="auto"/>
+        <w:rPr>
+          <w:rFonts w:ascii="Consolas" w:hAnsi="Consolas" w:cs="Consolas"/>
+          <w:sz w:val="20"/>
+          <w:szCs w:val="20"/>
+          <w:highlight w:val="darkMagenta"/>
+        </w:rPr>
+      </w:pPr>
+      <w:r>
+        <w:rPr>
+          <w:rFonts w:ascii="Consolas" w:hAnsi="Consolas" w:cs="Consolas"/>
+          <w:color w:val="000000"/>
+          <w:sz w:val="20"/>
+          <w:szCs w:val="20"/>
+          <w:highlight w:val="darkMagenta"/>
         </w:rPr>
         <w:t xml:space="preserve">        </w:t>
       </w:r>
@@ -3245,6 +3321,7 @@
           <w:color w:val="3F7F5F"/>
           <w:sz w:val="20"/>
           <w:szCs w:val="20"/>
+          <w:highlight w:val="darkMagenta"/>
         </w:rPr>
         <w:t xml:space="preserve">// Once </w:t>
       </w:r>
@@ -3255,6 +3332,7 @@
           <w:color w:val="3F7F5F"/>
           <w:sz w:val="20"/>
           <w:szCs w:val="20"/>
+          <w:highlight w:val="darkMagenta"/>
         </w:rPr>
         <w:t>we</w:t>
       </w:r>
@@ -3265,6 +3343,7 @@
           <w:color w:val="3F7F5F"/>
           <w:sz w:val="20"/>
           <w:szCs w:val="20"/>
+          <w:highlight w:val="darkMagenta"/>
         </w:rPr>
         <w:t xml:space="preserve"> are </w:t>
       </w:r>
@@ -3275,6 +3354,7 @@
           <w:color w:val="3F7F5F"/>
           <w:sz w:val="20"/>
           <w:szCs w:val="20"/>
+          <w:highlight w:val="darkMagenta"/>
         </w:rPr>
         <w:t>working</w:t>
       </w:r>
@@ -3285,6 +3365,7 @@
           <w:color w:val="3F7F5F"/>
           <w:sz w:val="20"/>
           <w:szCs w:val="20"/>
+          <w:highlight w:val="darkMagenta"/>
         </w:rPr>
         <w:t xml:space="preserve"> </w:t>
       </w:r>
@@ -3295,6 +3376,7 @@
           <w:color w:val="3F7F5F"/>
           <w:sz w:val="20"/>
           <w:szCs w:val="20"/>
+          <w:highlight w:val="darkMagenta"/>
         </w:rPr>
         <w:t>on</w:t>
       </w:r>
@@ -3305,6 +3387,7 @@
           <w:color w:val="3F7F5F"/>
           <w:sz w:val="20"/>
           <w:szCs w:val="20"/>
+          <w:highlight w:val="darkMagenta"/>
         </w:rPr>
         <w:t xml:space="preserve"> </w:t>
       </w:r>
@@ -3315,6 +3398,7 @@
           <w:color w:val="3F7F5F"/>
           <w:sz w:val="20"/>
           <w:szCs w:val="20"/>
+          <w:highlight w:val="darkMagenta"/>
         </w:rPr>
         <w:t>the</w:t>
       </w:r>
@@ -3325,6 +3409,7 @@
           <w:color w:val="3F7F5F"/>
           <w:sz w:val="20"/>
           <w:szCs w:val="20"/>
+          <w:highlight w:val="darkMagenta"/>
         </w:rPr>
         <w:t xml:space="preserve"> widget </w:t>
       </w:r>
@@ -3335,6 +3420,7 @@
           <w:color w:val="3F7F5F"/>
           <w:sz w:val="20"/>
           <w:szCs w:val="20"/>
+          <w:highlight w:val="darkMagenta"/>
         </w:rPr>
         <w:t>we</w:t>
       </w:r>
@@ -3345,6 +3431,7 @@
           <w:color w:val="3F7F5F"/>
           <w:sz w:val="20"/>
           <w:szCs w:val="20"/>
+          <w:highlight w:val="darkMagenta"/>
         </w:rPr>
         <w:t xml:space="preserve"> </w:t>
       </w:r>
@@ -3355,6 +3442,7 @@
           <w:color w:val="3F7F5F"/>
           <w:sz w:val="20"/>
           <w:szCs w:val="20"/>
+          <w:highlight w:val="darkMagenta"/>
         </w:rPr>
         <w:t>want</w:t>
       </w:r>
@@ -3365,6 +3453,7 @@
           <w:color w:val="3F7F5F"/>
           <w:sz w:val="20"/>
           <w:szCs w:val="20"/>
+          <w:highlight w:val="darkMagenta"/>
         </w:rPr>
         <w:t xml:space="preserve"> to </w:t>
       </w:r>
@@ -3375,6 +3464,7 @@
           <w:color w:val="3F7F5F"/>
           <w:sz w:val="20"/>
           <w:szCs w:val="20"/>
+          <w:highlight w:val="darkMagenta"/>
         </w:rPr>
         <w:t>see</w:t>
       </w:r>
@@ -3385,6 +3475,7 @@
           <w:color w:val="3F7F5F"/>
           <w:sz w:val="20"/>
           <w:szCs w:val="20"/>
+          <w:highlight w:val="darkMagenta"/>
         </w:rPr>
         <w:t xml:space="preserve"> </w:t>
       </w:r>
@@ -3395,6 +3486,7 @@
           <w:color w:val="3F7F5F"/>
           <w:sz w:val="20"/>
           <w:szCs w:val="20"/>
+          <w:highlight w:val="darkMagenta"/>
         </w:rPr>
         <w:t>first</w:t>
       </w:r>
@@ -3405,6 +3497,7 @@
           <w:color w:val="3F7F5F"/>
           <w:sz w:val="20"/>
           <w:szCs w:val="20"/>
+          <w:highlight w:val="darkMagenta"/>
         </w:rPr>
         <w:t xml:space="preserve">, </w:t>
       </w:r>
@@ -3415,6 +3508,7 @@
           <w:color w:val="3F7F5F"/>
           <w:sz w:val="20"/>
           <w:szCs w:val="20"/>
+          <w:highlight w:val="darkMagenta"/>
         </w:rPr>
         <w:t>save</w:t>
       </w:r>
@@ -3425,6 +3519,7 @@
           <w:color w:val="3F7F5F"/>
           <w:sz w:val="20"/>
           <w:szCs w:val="20"/>
+          <w:highlight w:val="darkMagenta"/>
         </w:rPr>
         <w:t xml:space="preserve"> </w:t>
       </w:r>
@@ -3435,6 +3530,7 @@
           <w:color w:val="3F7F5F"/>
           <w:sz w:val="20"/>
           <w:szCs w:val="20"/>
+          <w:highlight w:val="darkMagenta"/>
         </w:rPr>
         <w:t>the</w:t>
       </w:r>
@@ -3445,6 +3541,7 @@
           <w:color w:val="3F7F5F"/>
           <w:sz w:val="20"/>
           <w:szCs w:val="20"/>
+          <w:highlight w:val="darkMagenta"/>
         </w:rPr>
         <w:t xml:space="preserve"> pointer </w:t>
       </w:r>
@@ -3455,6 +3552,7 @@
           <w:color w:val="3F7F5F"/>
           <w:sz w:val="20"/>
           <w:szCs w:val="20"/>
+          <w:highlight w:val="darkMagenta"/>
         </w:rPr>
         <w:t>for</w:t>
       </w:r>
@@ -3465,6 +3563,7 @@
           <w:color w:val="3F7F5F"/>
           <w:sz w:val="20"/>
           <w:szCs w:val="20"/>
+          <w:highlight w:val="darkMagenta"/>
         </w:rPr>
         <w:t xml:space="preserve"> </w:t>
       </w:r>
@@ -3475,6 +3574,7 @@
           <w:color w:val="3F7F5F"/>
           <w:sz w:val="20"/>
           <w:szCs w:val="20"/>
+          <w:highlight w:val="darkMagenta"/>
         </w:rPr>
         <w:t>later</w:t>
       </w:r>
@@ -3485,6 +3585,7 @@
           <w:color w:val="3F7F5F"/>
           <w:sz w:val="20"/>
           <w:szCs w:val="20"/>
+          <w:highlight w:val="darkMagenta"/>
         </w:rPr>
         <w:t>.</w:t>
       </w:r>
@@ -3499,14 +3600,16 @@
           <w:rFonts w:ascii="Consolas" w:hAnsi="Consolas" w:cs="Consolas"/>
           <w:sz w:val="20"/>
           <w:szCs w:val="20"/>
-        </w:rPr>
-      </w:pPr>
-      <w:r>
-        <w:rPr>
-          <w:rFonts w:ascii="Consolas" w:hAnsi="Consolas" w:cs="Consolas"/>
-          <w:color w:val="000000"/>
-          <w:sz w:val="20"/>
-          <w:szCs w:val="20"/>
+          <w:highlight w:val="darkMagenta"/>
+        </w:rPr>
+      </w:pPr>
+      <w:r>
+        <w:rPr>
+          <w:rFonts w:ascii="Consolas" w:hAnsi="Consolas" w:cs="Consolas"/>
+          <w:color w:val="000000"/>
+          <w:sz w:val="20"/>
+          <w:szCs w:val="20"/>
+          <w:highlight w:val="darkMagenta"/>
         </w:rPr>
         <w:t xml:space="preserve">        </w:t>
       </w:r>
@@ -3519,6 +3622,7 @@
           <w:color w:val="7F0055"/>
           <w:sz w:val="20"/>
           <w:szCs w:val="20"/>
+          <w:highlight w:val="darkMagenta"/>
         </w:rPr>
         <w:t>if</w:t>
       </w:r>
@@ -3529,6 +3633,7 @@
           <w:color w:val="000000"/>
           <w:sz w:val="20"/>
           <w:szCs w:val="20"/>
+          <w:highlight w:val="darkMagenta"/>
         </w:rPr>
         <w:t xml:space="preserve"> (0 == </w:t>
       </w:r>
@@ -3542,6 +3647,7 @@
           <w:color w:val="642880"/>
           <w:sz w:val="20"/>
           <w:szCs w:val="20"/>
+          <w:highlight w:val="darkMagenta"/>
         </w:rPr>
         <w:t>strcmp</w:t>
       </w:r>
@@ -3552,6 +3658,7 @@
           <w:color w:val="000000"/>
           <w:sz w:val="20"/>
           <w:szCs w:val="20"/>
+          <w:highlight w:val="darkMagenta"/>
         </w:rPr>
         <w:t>(</w:t>
       </w:r>
@@ -3562,6 +3669,7 @@
           <w:color w:val="2A00FF"/>
           <w:sz w:val="20"/>
           <w:szCs w:val="20"/>
+          <w:highlight w:val="darkMagenta"/>
         </w:rPr>
         <w:t>"window1"</w:t>
       </w:r>
@@ -3571,6 +3679,7 @@
           <w:color w:val="000000"/>
           <w:sz w:val="20"/>
           <w:szCs w:val="20"/>
+          <w:highlight w:val="darkMagenta"/>
         </w:rPr>
         <w:t>, (</w:t>
       </w:r>
@@ -3583,6 +3692,7 @@
           <w:color w:val="7F0055"/>
           <w:sz w:val="20"/>
           <w:szCs w:val="20"/>
+          <w:highlight w:val="darkMagenta"/>
         </w:rPr>
         <w:t>char</w:t>
       </w:r>
@@ -3593,6 +3703,7 @@
           <w:color w:val="000000"/>
           <w:sz w:val="20"/>
           <w:szCs w:val="20"/>
+          <w:highlight w:val="darkMagenta"/>
         </w:rPr>
         <w:t xml:space="preserve"> *) (*</w:t>
       </w:r>
@@ -3603,6 +3714,7 @@
           <w:color w:val="000000"/>
           <w:sz w:val="20"/>
           <w:szCs w:val="20"/>
+          <w:highlight w:val="darkMagenta"/>
         </w:rPr>
         <w:t>pp_studio_widget</w:t>
       </w:r>
@@ -3613,6 +3725,7 @@
           <w:color w:val="000000"/>
           <w:sz w:val="20"/>
           <w:szCs w:val="20"/>
+          <w:highlight w:val="darkMagenta"/>
         </w:rPr>
         <w:t>)-&gt;</w:t>
       </w:r>
@@ -3623,6 +3736,7 @@
           <w:color w:val="0000C0"/>
           <w:sz w:val="20"/>
           <w:szCs w:val="20"/>
+          <w:highlight w:val="darkMagenta"/>
         </w:rPr>
         <w:t>widget_name</w:t>
       </w:r>
@@ -3633,6 +3747,7 @@
           <w:color w:val="000000"/>
           <w:sz w:val="20"/>
           <w:szCs w:val="20"/>
+          <w:highlight w:val="darkMagenta"/>
         </w:rPr>
         <w:t>))</w:t>
       </w:r>
@@ -3647,14 +3762,16 @@
           <w:rFonts w:ascii="Consolas" w:hAnsi="Consolas" w:cs="Consolas"/>
           <w:sz w:val="20"/>
           <w:szCs w:val="20"/>
-        </w:rPr>
-      </w:pPr>
-      <w:r>
-        <w:rPr>
-          <w:rFonts w:ascii="Consolas" w:hAnsi="Consolas" w:cs="Consolas"/>
-          <w:color w:val="000000"/>
-          <w:sz w:val="20"/>
-          <w:szCs w:val="20"/>
+          <w:highlight w:val="darkMagenta"/>
+        </w:rPr>
+      </w:pPr>
+      <w:r>
+        <w:rPr>
+          <w:rFonts w:ascii="Consolas" w:hAnsi="Consolas" w:cs="Consolas"/>
+          <w:color w:val="000000"/>
+          <w:sz w:val="20"/>
+          <w:szCs w:val="20"/>
+          <w:highlight w:val="darkMagenta"/>
         </w:rPr>
         <w:t xml:space="preserve">        {</w:t>
       </w:r>
@@ -3669,14 +3786,16 @@
           <w:rFonts w:ascii="Consolas" w:hAnsi="Consolas" w:cs="Consolas"/>
           <w:sz w:val="20"/>
           <w:szCs w:val="20"/>
-        </w:rPr>
-      </w:pPr>
-      <w:r>
-        <w:rPr>
-          <w:rFonts w:ascii="Consolas" w:hAnsi="Consolas" w:cs="Consolas"/>
-          <w:color w:val="000000"/>
-          <w:sz w:val="20"/>
-          <w:szCs w:val="20"/>
+          <w:highlight w:val="darkMagenta"/>
+        </w:rPr>
+      </w:pPr>
+      <w:r>
+        <w:rPr>
+          <w:rFonts w:ascii="Consolas" w:hAnsi="Consolas" w:cs="Consolas"/>
+          <w:color w:val="000000"/>
+          <w:sz w:val="20"/>
+          <w:szCs w:val="20"/>
+          <w:highlight w:val="darkMagenta"/>
         </w:rPr>
         <w:t xml:space="preserve">            </w:t>
       </w:r>
@@ -3687,6 +3806,7 @@
           <w:color w:val="000000"/>
           <w:sz w:val="20"/>
           <w:szCs w:val="20"/>
+          <w:highlight w:val="darkMagenta"/>
         </w:rPr>
         <w:t>gx_studio_named_widget_create</w:t>
       </w:r>
@@ -3697,6 +3817,7 @@
           <w:color w:val="000000"/>
           <w:sz w:val="20"/>
           <w:szCs w:val="20"/>
+          <w:highlight w:val="darkMagenta"/>
         </w:rPr>
         <w:t>((*</w:t>
       </w:r>
@@ -3707,6 +3828,7 @@
           <w:color w:val="000000"/>
           <w:sz w:val="20"/>
           <w:szCs w:val="20"/>
+          <w:highlight w:val="darkMagenta"/>
         </w:rPr>
         <w:t>pp_studio_widget</w:t>
       </w:r>
@@ -3717,6 +3839,7 @@
           <w:color w:val="000000"/>
           <w:sz w:val="20"/>
           <w:szCs w:val="20"/>
+          <w:highlight w:val="darkMagenta"/>
         </w:rPr>
         <w:t>)-&gt;</w:t>
       </w:r>
@@ -3727,6 +3850,7 @@
           <w:color w:val="0000C0"/>
           <w:sz w:val="20"/>
           <w:szCs w:val="20"/>
+          <w:highlight w:val="darkMagenta"/>
         </w:rPr>
         <w:t>widget_name</w:t>
       </w:r>
@@ -3737,6 +3861,7 @@
           <w:color w:val="000000"/>
           <w:sz w:val="20"/>
           <w:szCs w:val="20"/>
+          <w:highlight w:val="darkMagenta"/>
         </w:rPr>
         <w:t>, (</w:t>
       </w:r>
@@ -3746,6 +3871,7 @@
           <w:color w:val="005032"/>
           <w:sz w:val="20"/>
           <w:szCs w:val="20"/>
+          <w:highlight w:val="darkMagenta"/>
         </w:rPr>
         <w:t>GX_WIDGET</w:t>
       </w:r>
@@ -3755,6 +3881,7 @@
           <w:color w:val="000000"/>
           <w:sz w:val="20"/>
           <w:szCs w:val="20"/>
+          <w:highlight w:val="darkMagenta"/>
         </w:rPr>
         <w:t xml:space="preserve"> *) </w:t>
       </w:r>
@@ -3765,6 +3892,7 @@
           <w:color w:val="000000"/>
           <w:sz w:val="20"/>
           <w:szCs w:val="20"/>
+          <w:highlight w:val="darkMagenta"/>
         </w:rPr>
         <w:t>p_window_root</w:t>
       </w:r>
@@ -3775,6 +3903,7 @@
           <w:color w:val="000000"/>
           <w:sz w:val="20"/>
           <w:szCs w:val="20"/>
+          <w:highlight w:val="darkMagenta"/>
         </w:rPr>
         <w:t>, GX_NULL);</w:t>
       </w:r>
@@ -3789,14 +3918,16 @@
           <w:rFonts w:ascii="Consolas" w:hAnsi="Consolas" w:cs="Consolas"/>
           <w:sz w:val="20"/>
           <w:szCs w:val="20"/>
-        </w:rPr>
-      </w:pPr>
-      <w:r>
-        <w:rPr>
-          <w:rFonts w:ascii="Consolas" w:hAnsi="Consolas" w:cs="Consolas"/>
-          <w:color w:val="000000"/>
-          <w:sz w:val="20"/>
-          <w:szCs w:val="20"/>
+          <w:highlight w:val="darkMagenta"/>
+        </w:rPr>
+      </w:pPr>
+      <w:r>
+        <w:rPr>
+          <w:rFonts w:ascii="Consolas" w:hAnsi="Consolas" w:cs="Consolas"/>
+          <w:color w:val="000000"/>
+          <w:sz w:val="20"/>
+          <w:szCs w:val="20"/>
+          <w:highlight w:val="darkMagenta"/>
         </w:rPr>
         <w:t xml:space="preserve">        }</w:t>
       </w:r>
@@ -3811,14 +3942,16 @@
           <w:rFonts w:ascii="Consolas" w:hAnsi="Consolas" w:cs="Consolas"/>
           <w:sz w:val="20"/>
           <w:szCs w:val="20"/>
-        </w:rPr>
-      </w:pPr>
-      <w:r>
-        <w:rPr>
-          <w:rFonts w:ascii="Consolas" w:hAnsi="Consolas" w:cs="Consolas"/>
-          <w:color w:val="000000"/>
-          <w:sz w:val="20"/>
-          <w:szCs w:val="20"/>
+          <w:highlight w:val="darkMagenta"/>
+        </w:rPr>
+      </w:pPr>
+      <w:r>
+        <w:rPr>
+          <w:rFonts w:ascii="Consolas" w:hAnsi="Consolas" w:cs="Consolas"/>
+          <w:color w:val="000000"/>
+          <w:sz w:val="20"/>
+          <w:szCs w:val="20"/>
+          <w:highlight w:val="darkMagenta"/>
         </w:rPr>
         <w:t xml:space="preserve">        </w:t>
       </w:r>
@@ -3831,6 +3964,7 @@
           <w:color w:val="7F0055"/>
           <w:sz w:val="20"/>
           <w:szCs w:val="20"/>
+          <w:highlight w:val="darkMagenta"/>
         </w:rPr>
         <w:t>else</w:t>
       </w:r>
@@ -3846,14 +3980,16 @@
           <w:rFonts w:ascii="Consolas" w:hAnsi="Consolas" w:cs="Consolas"/>
           <w:sz w:val="20"/>
           <w:szCs w:val="20"/>
-        </w:rPr>
-      </w:pPr>
-      <w:r>
-        <w:rPr>
-          <w:rFonts w:ascii="Consolas" w:hAnsi="Consolas" w:cs="Consolas"/>
-          <w:color w:val="000000"/>
-          <w:sz w:val="20"/>
-          <w:szCs w:val="20"/>
+          <w:highlight w:val="darkMagenta"/>
+        </w:rPr>
+      </w:pPr>
+      <w:r>
+        <w:rPr>
+          <w:rFonts w:ascii="Consolas" w:hAnsi="Consolas" w:cs="Consolas"/>
+          <w:color w:val="000000"/>
+          <w:sz w:val="20"/>
+          <w:szCs w:val="20"/>
+          <w:highlight w:val="darkMagenta"/>
         </w:rPr>
         <w:t xml:space="preserve">        {</w:t>
       </w:r>
@@ -3868,14 +4004,16 @@
           <w:rFonts w:ascii="Consolas" w:hAnsi="Consolas" w:cs="Consolas"/>
           <w:sz w:val="20"/>
           <w:szCs w:val="20"/>
-        </w:rPr>
-      </w:pPr>
-      <w:r>
-        <w:rPr>
-          <w:rFonts w:ascii="Consolas" w:hAnsi="Consolas" w:cs="Consolas"/>
-          <w:color w:val="000000"/>
-          <w:sz w:val="20"/>
-          <w:szCs w:val="20"/>
+          <w:highlight w:val="darkMagenta"/>
+        </w:rPr>
+      </w:pPr>
+      <w:r>
+        <w:rPr>
+          <w:rFonts w:ascii="Consolas" w:hAnsi="Consolas" w:cs="Consolas"/>
+          <w:color w:val="000000"/>
+          <w:sz w:val="20"/>
+          <w:szCs w:val="20"/>
+          <w:highlight w:val="darkMagenta"/>
         </w:rPr>
         <w:t xml:space="preserve">            </w:t>
       </w:r>
@@ -3886,6 +4024,7 @@
           <w:color w:val="000000"/>
           <w:sz w:val="20"/>
           <w:szCs w:val="20"/>
+          <w:highlight w:val="darkMagenta"/>
         </w:rPr>
         <w:t>gx_studio_named_widget_create</w:t>
       </w:r>
@@ -3896,6 +4035,7 @@
           <w:color w:val="000000"/>
           <w:sz w:val="20"/>
           <w:szCs w:val="20"/>
+          <w:highlight w:val="darkMagenta"/>
         </w:rPr>
         <w:t>((*</w:t>
       </w:r>
@@ -3906,6 +4046,7 @@
           <w:color w:val="000000"/>
           <w:sz w:val="20"/>
           <w:szCs w:val="20"/>
+          <w:highlight w:val="darkMagenta"/>
         </w:rPr>
         <w:t>pp_studio_widget</w:t>
       </w:r>
@@ -3916,6 +4057,7 @@
           <w:color w:val="000000"/>
           <w:sz w:val="20"/>
           <w:szCs w:val="20"/>
+          <w:highlight w:val="darkMagenta"/>
         </w:rPr>
         <w:t>)-&gt;</w:t>
       </w:r>
@@ -3926,6 +4068,7 @@
           <w:color w:val="0000C0"/>
           <w:sz w:val="20"/>
           <w:szCs w:val="20"/>
+          <w:highlight w:val="darkMagenta"/>
         </w:rPr>
         <w:t>widget_name</w:t>
       </w:r>
@@ -3936,6 +4079,7 @@
           <w:color w:val="000000"/>
           <w:sz w:val="20"/>
           <w:szCs w:val="20"/>
+          <w:highlight w:val="darkMagenta"/>
         </w:rPr>
         <w:t>, GX_NULL, GX_NULL);</w:t>
       </w:r>
@@ -3950,14 +4094,16 @@
           <w:rFonts w:ascii="Consolas" w:hAnsi="Consolas" w:cs="Consolas"/>
           <w:sz w:val="20"/>
           <w:szCs w:val="20"/>
-        </w:rPr>
-      </w:pPr>
-      <w:r>
-        <w:rPr>
-          <w:rFonts w:ascii="Consolas" w:hAnsi="Consolas" w:cs="Consolas"/>
-          <w:color w:val="000000"/>
-          <w:sz w:val="20"/>
-          <w:szCs w:val="20"/>
+          <w:highlight w:val="darkMagenta"/>
+        </w:rPr>
+      </w:pPr>
+      <w:r>
+        <w:rPr>
+          <w:rFonts w:ascii="Consolas" w:hAnsi="Consolas" w:cs="Consolas"/>
+          <w:color w:val="000000"/>
+          <w:sz w:val="20"/>
+          <w:szCs w:val="20"/>
+          <w:highlight w:val="darkMagenta"/>
         </w:rPr>
         <w:t xml:space="preserve">        }</w:t>
       </w:r>
@@ -3972,27 +4118,30 @@
           <w:rFonts w:ascii="Consolas" w:hAnsi="Consolas" w:cs="Consolas"/>
           <w:sz w:val="20"/>
           <w:szCs w:val="20"/>
-        </w:rPr>
-      </w:pPr>
-    </w:p>
-    <w:p>
-      <w:pPr>
-        <w:autoSpaceDE w:val="0"/>
-        <w:autoSpaceDN w:val="0"/>
-        <w:adjustRightInd w:val="0"/>
-        <w:spacing w:after="0" w:line="240" w:lineRule="auto"/>
-        <w:rPr>
-          <w:rFonts w:ascii="Consolas" w:hAnsi="Consolas" w:cs="Consolas"/>
-          <w:sz w:val="20"/>
-          <w:szCs w:val="20"/>
-        </w:rPr>
-      </w:pPr>
-      <w:r>
-        <w:rPr>
-          <w:rFonts w:ascii="Consolas" w:hAnsi="Consolas" w:cs="Consolas"/>
-          <w:color w:val="000000"/>
-          <w:sz w:val="20"/>
-          <w:szCs w:val="20"/>
+          <w:highlight w:val="darkMagenta"/>
+        </w:rPr>
+      </w:pPr>
+    </w:p>
+    <w:p>
+      <w:pPr>
+        <w:autoSpaceDE w:val="0"/>
+        <w:autoSpaceDN w:val="0"/>
+        <w:adjustRightInd w:val="0"/>
+        <w:spacing w:after="0" w:line="240" w:lineRule="auto"/>
+        <w:rPr>
+          <w:rFonts w:ascii="Consolas" w:hAnsi="Consolas" w:cs="Consolas"/>
+          <w:sz w:val="20"/>
+          <w:szCs w:val="20"/>
+          <w:highlight w:val="darkMagenta"/>
+        </w:rPr>
+      </w:pPr>
+      <w:r>
+        <w:rPr>
+          <w:rFonts w:ascii="Consolas" w:hAnsi="Consolas" w:cs="Consolas"/>
+          <w:color w:val="000000"/>
+          <w:sz w:val="20"/>
+          <w:szCs w:val="20"/>
+          <w:highlight w:val="darkMagenta"/>
         </w:rPr>
         <w:t xml:space="preserve">        </w:t>
       </w:r>
@@ -4002,6 +4151,7 @@
           <w:color w:val="3F7F5F"/>
           <w:sz w:val="20"/>
           <w:szCs w:val="20"/>
+          <w:highlight w:val="darkMagenta"/>
         </w:rPr>
         <w:t xml:space="preserve">// </w:t>
       </w:r>
@@ -4012,6 +4162,7 @@
           <w:color w:val="3F7F5F"/>
           <w:sz w:val="20"/>
           <w:szCs w:val="20"/>
+          <w:highlight w:val="darkMagenta"/>
         </w:rPr>
         <w:t>Move</w:t>
       </w:r>
@@ -4022,6 +4173,7 @@
           <w:color w:val="3F7F5F"/>
           <w:sz w:val="20"/>
           <w:szCs w:val="20"/>
+          <w:highlight w:val="darkMagenta"/>
         </w:rPr>
         <w:t xml:space="preserve"> to </w:t>
       </w:r>
@@ -4032,6 +4184,7 @@
           <w:color w:val="3F7F5F"/>
           <w:sz w:val="20"/>
           <w:szCs w:val="20"/>
+          <w:highlight w:val="darkMagenta"/>
         </w:rPr>
         <w:t>next</w:t>
       </w:r>
@@ -4042,6 +4195,7 @@
           <w:color w:val="3F7F5F"/>
           <w:sz w:val="20"/>
           <w:szCs w:val="20"/>
+          <w:highlight w:val="darkMagenta"/>
         </w:rPr>
         <w:t xml:space="preserve"> top-</w:t>
       </w:r>
@@ -4052,6 +4206,7 @@
           <w:color w:val="3F7F5F"/>
           <w:sz w:val="20"/>
           <w:szCs w:val="20"/>
+          <w:highlight w:val="darkMagenta"/>
         </w:rPr>
         <w:t>level</w:t>
       </w:r>
@@ -4062,6 +4217,7 @@
           <w:color w:val="3F7F5F"/>
           <w:sz w:val="20"/>
           <w:szCs w:val="20"/>
+          <w:highlight w:val="darkMagenta"/>
         </w:rPr>
         <w:t xml:space="preserve"> widget</w:t>
       </w:r>
@@ -4076,14 +4232,16 @@
           <w:rFonts w:ascii="Consolas" w:hAnsi="Consolas" w:cs="Consolas"/>
           <w:sz w:val="20"/>
           <w:szCs w:val="20"/>
-        </w:rPr>
-      </w:pPr>
-      <w:r>
-        <w:rPr>
-          <w:rFonts w:ascii="Consolas" w:hAnsi="Consolas" w:cs="Consolas"/>
-          <w:color w:val="000000"/>
-          <w:sz w:val="20"/>
-          <w:szCs w:val="20"/>
+          <w:highlight w:val="darkMagenta"/>
+        </w:rPr>
+      </w:pPr>
+      <w:r>
+        <w:rPr>
+          <w:rFonts w:ascii="Consolas" w:hAnsi="Consolas" w:cs="Consolas"/>
+          <w:color w:val="000000"/>
+          <w:sz w:val="20"/>
+          <w:szCs w:val="20"/>
+          <w:highlight w:val="darkMagenta"/>
         </w:rPr>
         <w:t xml:space="preserve">        </w:t>
       </w:r>
@@ -4094,6 +4252,7 @@
           <w:color w:val="000000"/>
           <w:sz w:val="20"/>
           <w:szCs w:val="20"/>
+          <w:highlight w:val="darkMagenta"/>
         </w:rPr>
         <w:t>pp_studio_widget</w:t>
       </w:r>
@@ -4104,6 +4263,7 @@
           <w:color w:val="000000"/>
           <w:sz w:val="20"/>
           <w:szCs w:val="20"/>
+          <w:highlight w:val="darkMagenta"/>
         </w:rPr>
         <w:t>++;</w:t>
       </w:r>
@@ -4126,6 +4286,7 @@
           <w:color w:val="000000"/>
           <w:sz w:val="20"/>
           <w:szCs w:val="20"/>
+          <w:highlight w:val="darkMagenta"/>
         </w:rPr>
         <w:t xml:space="preserve">    }</w:t>
       </w:r>
@@ -4473,6 +4634,7 @@
           <w:color w:val="000000"/>
           <w:sz w:val="20"/>
           <w:szCs w:val="20"/>
+          <w:highlight w:val="darkMagenta"/>
         </w:rPr>
         <w:t>gx_widget_</w:t>
       </w:r>
@@ -4483,6 +4645,7 @@
           <w:color w:val="000000"/>
           <w:sz w:val="20"/>
           <w:szCs w:val="20"/>
+          <w:highlight w:val="darkMagenta"/>
         </w:rPr>
         <w:t>attach</w:t>
       </w:r>
@@ -4493,6 +4656,7 @@
           <w:color w:val="000000"/>
           <w:sz w:val="20"/>
           <w:szCs w:val="20"/>
+          <w:highlight w:val="darkMagenta"/>
         </w:rPr>
         <w:t>(</w:t>
       </w:r>
@@ -4504,6 +4668,7 @@
           <w:color w:val="000000"/>
           <w:sz w:val="20"/>
           <w:szCs w:val="20"/>
+          <w:highlight w:val="darkMagenta"/>
         </w:rPr>
         <w:t>p_window_root</w:t>
       </w:r>
@@ -4514,6 +4679,7 @@
           <w:color w:val="000000"/>
           <w:sz w:val="20"/>
           <w:szCs w:val="20"/>
+          <w:highlight w:val="darkMagenta"/>
         </w:rPr>
         <w:t xml:space="preserve">, </w:t>
       </w:r>
@@ -4524,6 +4690,7 @@
           <w:color w:val="000000"/>
           <w:sz w:val="20"/>
           <w:szCs w:val="20"/>
+          <w:highlight w:val="darkMagenta"/>
         </w:rPr>
         <w:t>p_first_screen</w:t>
       </w:r>
@@ -4534,6 +4701,7 @@
           <w:color w:val="000000"/>
           <w:sz w:val="20"/>
           <w:szCs w:val="20"/>
+          <w:highlight w:val="darkMagenta"/>
         </w:rPr>
         <w:t>);</w:t>
       </w:r>
@@ -4943,9 +5111,10 @@
       <w:r>
         <w:rPr>
           <w:rFonts w:ascii="Consolas" w:hAnsi="Consolas" w:cs="Consolas"/>
-          <w:color w:val="000000"/>
-          <w:sz w:val="20"/>
-          <w:szCs w:val="20"/>
+          <w:color w:val="7030A0"/>
+          <w:sz w:val="20"/>
+          <w:szCs w:val="20"/>
+          <w:highlight w:val="darkMagenta"/>
         </w:rPr>
         <w:t>gx_widget_show</w:t>
       </w:r>
@@ -4953,9 +5122,10 @@
       <w:r>
         <w:rPr>
           <w:rFonts w:ascii="Consolas" w:hAnsi="Consolas" w:cs="Consolas"/>
-          <w:color w:val="000000"/>
-          <w:sz w:val="20"/>
-          <w:szCs w:val="20"/>
+          <w:color w:val="7030A0"/>
+          <w:sz w:val="20"/>
+          <w:szCs w:val="20"/>
+          <w:highlight w:val="darkMagenta"/>
         </w:rPr>
         <w:t>(</w:t>
       </w:r>
@@ -4963,9 +5133,10 @@
       <w:r>
         <w:rPr>
           <w:rFonts w:ascii="Consolas" w:hAnsi="Consolas" w:cs="Consolas"/>
-          <w:color w:val="000000"/>
-          <w:sz w:val="20"/>
-          <w:szCs w:val="20"/>
+          <w:color w:val="7030A0"/>
+          <w:sz w:val="20"/>
+          <w:szCs w:val="20"/>
+          <w:highlight w:val="darkMagenta"/>
         </w:rPr>
         <w:t>p_window_root</w:t>
       </w:r>
@@ -4973,9 +5144,10 @@
       <w:r>
         <w:rPr>
           <w:rFonts w:ascii="Consolas" w:hAnsi="Consolas" w:cs="Consolas"/>
-          <w:color w:val="000000"/>
-          <w:sz w:val="20"/>
-          <w:szCs w:val="20"/>
+          <w:color w:val="7030A0"/>
+          <w:sz w:val="20"/>
+          <w:szCs w:val="20"/>
+          <w:highlight w:val="darkMagenta"/>
         </w:rPr>
         <w:t>);</w:t>
       </w:r>
@@ -5455,6 +5627,7 @@
           <w:sz w:val="20"/>
           <w:szCs w:val="20"/>
         </w:rPr>
+        <w:lastRenderedPageBreak/>
         <w:t xml:space="preserve">                {</w:t>
       </w:r>
     </w:p>
@@ -5499,7 +5672,6 @@
           <w:sz w:val="20"/>
           <w:szCs w:val="20"/>
         </w:rPr>
-        <w:lastRenderedPageBreak/>
         <w:t xml:space="preserve">            }</w:t>
       </w:r>
     </w:p>
@@ -7233,6 +7405,7 @@
         <w:spacing w:after="0" w:line="240" w:lineRule="auto"/>
         <w:rPr>
           <w:rFonts w:ascii="Consolas" w:hAnsi="Consolas" w:cs="Consolas"/>
+          <w:color w:val="000000"/>
           <w:sz w:val="20"/>
           <w:szCs w:val="20"/>
         </w:rPr>
@@ -7253,6 +7426,7 @@
           <w:color w:val="000000"/>
           <w:sz w:val="20"/>
           <w:szCs w:val="20"/>
+          <w:highlight w:val="darkMagenta"/>
         </w:rPr>
         <w:t>gx_prompt_text_</w:t>
       </w:r>
@@ -7263,6 +7437,7 @@
           <w:color w:val="000000"/>
           <w:sz w:val="20"/>
           <w:szCs w:val="20"/>
+          <w:highlight w:val="darkMagenta"/>
         </w:rPr>
         <w:t>set</w:t>
       </w:r>
@@ -7273,6 +7448,7 @@
           <w:color w:val="000000"/>
           <w:sz w:val="20"/>
           <w:szCs w:val="20"/>
+          <w:highlight w:val="darkMagenta"/>
         </w:rPr>
         <w:t>(</w:t>
       </w:r>
@@ -7283,6 +7459,7 @@
           <w:color w:val="000000"/>
           <w:sz w:val="20"/>
           <w:szCs w:val="20"/>
+          <w:highlight w:val="darkMagenta"/>
         </w:rPr>
         <w:t>&amp;window1.</w:t>
       </w:r>
@@ -7292,6 +7469,7 @@
           <w:color w:val="0000C0"/>
           <w:sz w:val="20"/>
           <w:szCs w:val="20"/>
+          <w:highlight w:val="darkMagenta"/>
         </w:rPr>
         <w:t>window1_prompt</w:t>
       </w:r>
@@ -7301,6 +7479,7 @@
           <w:color w:val="000000"/>
           <w:sz w:val="20"/>
           <w:szCs w:val="20"/>
+          <w:highlight w:val="darkMagenta"/>
         </w:rPr>
         <w:t xml:space="preserve">, </w:t>
       </w:r>
@@ -7311,6 +7490,7 @@
           <w:color w:val="000000"/>
           <w:sz w:val="20"/>
           <w:szCs w:val="20"/>
+          <w:highlight w:val="darkMagenta"/>
         </w:rPr>
         <w:t>text</w:t>
       </w:r>
@@ -7321,8 +7501,36 @@
           <w:color w:val="000000"/>
           <w:sz w:val="20"/>
           <w:szCs w:val="20"/>
+          <w:highlight w:val="darkMagenta"/>
         </w:rPr>
         <w:t>);</w:t>
+      </w:r>
+      <w:bookmarkStart w:id="0" w:name="_GoBack"/>
+      <w:bookmarkEnd w:id="0"/>
+    </w:p>
+    <w:p>
+      <w:pPr>
+        <w:autoSpaceDE w:val="0"/>
+        <w:autoSpaceDN w:val="0"/>
+        <w:adjustRightInd w:val="0"/>
+        <w:spacing w:after="0" w:line="240" w:lineRule="auto"/>
+        <w:rPr>
+          <w:rFonts w:ascii="Consolas" w:hAnsi="Consolas" w:cs="Consolas"/>
+          <w:b/>
+          <w:color w:val="7030A0"/>
+          <w:sz w:val="20"/>
+          <w:szCs w:val="20"/>
+        </w:rPr>
+      </w:pPr>
+      <w:r>
+        <w:rPr>
+          <w:rFonts w:ascii="Consolas" w:hAnsi="Consolas" w:cs="Consolas"/>
+          <w:b/>
+          <w:color w:val="7030A0"/>
+          <w:sz w:val="20"/>
+          <w:szCs w:val="20"/>
+        </w:rPr>
+        <w:t>CON UN MENSAJE FIJO</w:t>
       </w:r>
     </w:p>
     <w:p>
@@ -8090,6 +8298,7 @@
           <w:szCs w:val="20"/>
           <w:highlight w:val="blue"/>
         </w:rPr>
+        <w:lastRenderedPageBreak/>
         <w:t>void</w:t>
       </w:r>
       <w:proofErr w:type="spellEnd"/>
@@ -8318,7 +8527,6 @@
           <w:sz w:val="20"/>
           <w:szCs w:val="20"/>
         </w:rPr>
-        <w:lastRenderedPageBreak/>
         <w:t xml:space="preserve">    {</w:t>
       </w:r>
     </w:p>

</xml_diff>

<commit_message>
AGREGADA FUNCIONES DE COMM QUEUE
</commit_message>
<xml_diff>
--- a/DOC_LCD_THREAD_ENTRY.docx
+++ b/DOC_LCD_THREAD_ENTRY.docx
@@ -53,11 +53,6 @@
       </w:r>
     </w:p>
     <w:p>
-      <w:pPr>
-        <w:rPr>
-          <w:u w:val="single"/>
-        </w:rPr>
-      </w:pPr>
       <w:r>
         <w:t>(</w:t>
       </w:r>
@@ -74,12 +69,34 @@
     </w:p>
     <w:p>
       <w:pPr>
-        <w:autoSpaceDE w:val="0"/>
-        <w:autoSpaceDN w:val="0"/>
-        <w:adjustRightInd w:val="0"/>
-        <w:spacing w:after="0" w:line="240" w:lineRule="auto"/>
-        <w:rPr>
-          <w:rFonts w:ascii="Consolas" w:hAnsi="Consolas" w:cs="Consolas"/>
+        <w:rPr>
+          <w:b/>
+          <w:u w:val="single"/>
+        </w:rPr>
+      </w:pPr>
+      <w:r>
+        <w:t>(</w:t>
+      </w:r>
+      <w:r>
+        <w:rPr>
+          <w:b/>
+          <w:color w:val="FF0000"/>
+        </w:rPr>
+        <w:t>QUINTA REVISION</w:t>
+      </w:r>
+      <w:r>
+        <w:t>)</w:t>
+      </w:r>
+    </w:p>
+    <w:p>
+      <w:pPr>
+        <w:autoSpaceDE w:val="0"/>
+        <w:autoSpaceDN w:val="0"/>
+        <w:adjustRightInd w:val="0"/>
+        <w:spacing w:after="0" w:line="240" w:lineRule="auto"/>
+        <w:rPr>
+          <w:rFonts w:ascii="Consolas" w:hAnsi="Consolas" w:cs="Consolas"/>
+          <w:b/>
           <w:sz w:val="20"/>
           <w:szCs w:val="20"/>
         </w:rPr>
@@ -113,6 +130,7 @@
       <w:r>
         <w:rPr>
           <w:rFonts w:ascii="Consolas" w:hAnsi="Consolas" w:cs="Consolas"/>
+          <w:b/>
           <w:color w:val="000000"/>
           <w:sz w:val="20"/>
           <w:szCs w:val="20"/>
@@ -123,6 +141,7 @@
       <w:r>
         <w:rPr>
           <w:rFonts w:ascii="Consolas" w:hAnsi="Consolas" w:cs="Consolas"/>
+          <w:b/>
           <w:color w:val="2A00FF"/>
           <w:sz w:val="20"/>
           <w:szCs w:val="20"/>
@@ -134,6 +153,7 @@
       <w:r>
         <w:rPr>
           <w:rFonts w:ascii="Consolas" w:hAnsi="Consolas" w:cs="Consolas"/>
+          <w:b/>
           <w:color w:val="2A00FF"/>
           <w:sz w:val="20"/>
           <w:szCs w:val="20"/>
@@ -145,6 +165,7 @@
       <w:r>
         <w:rPr>
           <w:rFonts w:ascii="Consolas" w:hAnsi="Consolas" w:cs="Consolas"/>
+          <w:b/>
           <w:color w:val="2A00FF"/>
           <w:sz w:val="20"/>
           <w:szCs w:val="20"/>
@@ -152,15 +173,18 @@
         </w:rPr>
         <w:t>&gt;</w:t>
       </w:r>
-    </w:p>
-    <w:p>
-      <w:pPr>
-        <w:autoSpaceDE w:val="0"/>
-        <w:autoSpaceDN w:val="0"/>
-        <w:adjustRightInd w:val="0"/>
-        <w:spacing w:after="0" w:line="240" w:lineRule="auto"/>
-        <w:rPr>
-          <w:rFonts w:ascii="Consolas" w:hAnsi="Consolas" w:cs="Consolas"/>
+      <w:bookmarkStart w:id="0" w:name="_GoBack"/>
+      <w:bookmarkEnd w:id="0"/>
+    </w:p>
+    <w:p>
+      <w:pPr>
+        <w:autoSpaceDE w:val="0"/>
+        <w:autoSpaceDN w:val="0"/>
+        <w:adjustRightInd w:val="0"/>
+        <w:spacing w:after="0" w:line="240" w:lineRule="auto"/>
+        <w:rPr>
+          <w:rFonts w:ascii="Consolas" w:hAnsi="Consolas" w:cs="Consolas"/>
+          <w:b/>
           <w:sz w:val="20"/>
           <w:szCs w:val="20"/>
         </w:rPr>
@@ -173,6 +197,7 @@
           <w:color w:val="7F0055"/>
           <w:sz w:val="20"/>
           <w:szCs w:val="20"/>
+          <w:highlight w:val="red"/>
         </w:rPr>
         <w:t>#</w:t>
       </w:r>
@@ -185,6 +210,7 @@
           <w:color w:val="7F0055"/>
           <w:sz w:val="20"/>
           <w:szCs w:val="20"/>
+          <w:highlight w:val="red"/>
         </w:rPr>
         <w:t>include</w:t>
       </w:r>
@@ -192,18 +218,22 @@
       <w:r>
         <w:rPr>
           <w:rFonts w:ascii="Consolas" w:hAnsi="Consolas" w:cs="Consolas"/>
-          <w:color w:val="000000"/>
-          <w:sz w:val="20"/>
-          <w:szCs w:val="20"/>
+          <w:b/>
+          <w:color w:val="000000"/>
+          <w:sz w:val="20"/>
+          <w:szCs w:val="20"/>
+          <w:highlight w:val="red"/>
         </w:rPr>
         <w:t xml:space="preserve"> </w:t>
       </w:r>
       <w:r>
         <w:rPr>
           <w:rFonts w:ascii="Consolas" w:hAnsi="Consolas" w:cs="Consolas"/>
+          <w:b/>
           <w:color w:val="2A00FF"/>
           <w:sz w:val="20"/>
           <w:szCs w:val="20"/>
+          <w:highlight w:val="red"/>
         </w:rPr>
         <w:t>&lt;</w:t>
       </w:r>
@@ -211,9 +241,11 @@
       <w:r>
         <w:rPr>
           <w:rFonts w:ascii="Consolas" w:hAnsi="Consolas" w:cs="Consolas"/>
+          <w:b/>
           <w:color w:val="2A00FF"/>
           <w:sz w:val="20"/>
           <w:szCs w:val="20"/>
+          <w:highlight w:val="red"/>
         </w:rPr>
         <w:t>system_thread.h</w:t>
       </w:r>
@@ -221,9 +253,11 @@
       <w:r>
         <w:rPr>
           <w:rFonts w:ascii="Consolas" w:hAnsi="Consolas" w:cs="Consolas"/>
+          <w:b/>
           <w:color w:val="2A00FF"/>
           <w:sz w:val="20"/>
           <w:szCs w:val="20"/>
+          <w:highlight w:val="red"/>
         </w:rPr>
         <w:t>&gt;</w:t>
       </w:r>
@@ -236,6 +270,7 @@
         <w:spacing w:after="0" w:line="240" w:lineRule="auto"/>
         <w:rPr>
           <w:rFonts w:ascii="Consolas" w:hAnsi="Consolas" w:cs="Consolas"/>
+          <w:b/>
           <w:sz w:val="20"/>
           <w:szCs w:val="20"/>
         </w:rPr>
@@ -269,6 +304,7 @@
       <w:r>
         <w:rPr>
           <w:rFonts w:ascii="Consolas" w:hAnsi="Consolas" w:cs="Consolas"/>
+          <w:b/>
           <w:color w:val="000000"/>
           <w:sz w:val="20"/>
           <w:szCs w:val="20"/>
@@ -279,6 +315,7 @@
       <w:r>
         <w:rPr>
           <w:rFonts w:ascii="Consolas" w:hAnsi="Consolas" w:cs="Consolas"/>
+          <w:b/>
           <w:color w:val="2A00FF"/>
           <w:sz w:val="20"/>
           <w:szCs w:val="20"/>
@@ -290,6 +327,7 @@
       <w:r>
         <w:rPr>
           <w:rFonts w:ascii="Consolas" w:hAnsi="Consolas" w:cs="Consolas"/>
+          <w:b/>
           <w:color w:val="2A00FF"/>
           <w:sz w:val="20"/>
           <w:szCs w:val="20"/>
@@ -301,6 +339,7 @@
       <w:r>
         <w:rPr>
           <w:rFonts w:ascii="Consolas" w:hAnsi="Consolas" w:cs="Consolas"/>
+          <w:b/>
           <w:color w:val="2A00FF"/>
           <w:sz w:val="20"/>
           <w:szCs w:val="20"/>
@@ -317,9 +356,11 @@
         <w:spacing w:after="0" w:line="240" w:lineRule="auto"/>
         <w:rPr>
           <w:rFonts w:ascii="Consolas" w:hAnsi="Consolas" w:cs="Consolas"/>
+          <w:b/>
           <w:sz w:val="20"/>
           <w:szCs w:val="20"/>
           <w:highlight w:val="yellow"/>
+          <w:u w:val="single"/>
         </w:rPr>
       </w:pPr>
       <w:r>
@@ -351,6 +392,7 @@
       <w:r>
         <w:rPr>
           <w:rFonts w:ascii="Consolas" w:hAnsi="Consolas" w:cs="Consolas"/>
+          <w:b/>
           <w:color w:val="000000"/>
           <w:sz w:val="20"/>
           <w:szCs w:val="20"/>
@@ -361,6 +403,7 @@
       <w:r>
         <w:rPr>
           <w:rFonts w:ascii="Consolas" w:hAnsi="Consolas" w:cs="Consolas"/>
+          <w:b/>
           <w:color w:val="2A00FF"/>
           <w:sz w:val="20"/>
           <w:szCs w:val="20"/>
@@ -372,6 +415,7 @@
       <w:r>
         <w:rPr>
           <w:rFonts w:ascii="Consolas" w:hAnsi="Consolas" w:cs="Consolas"/>
+          <w:b/>
           <w:color w:val="2A00FF"/>
           <w:sz w:val="20"/>
           <w:szCs w:val="20"/>
@@ -383,6 +427,7 @@
       <w:r>
         <w:rPr>
           <w:rFonts w:ascii="Consolas" w:hAnsi="Consolas" w:cs="Consolas"/>
+          <w:b/>
           <w:color w:val="2A00FF"/>
           <w:sz w:val="20"/>
           <w:szCs w:val="20"/>
@@ -394,6 +439,7 @@
       <w:r>
         <w:rPr>
           <w:rFonts w:ascii="Consolas" w:hAnsi="Consolas" w:cs="Consolas"/>
+          <w:b/>
           <w:color w:val="2A00FF"/>
           <w:sz w:val="20"/>
           <w:szCs w:val="20"/>
@@ -405,6 +451,7 @@
       <w:r>
         <w:rPr>
           <w:rFonts w:ascii="Consolas" w:hAnsi="Consolas" w:cs="Consolas"/>
+          <w:b/>
           <w:color w:val="2A00FF"/>
           <w:sz w:val="20"/>
           <w:szCs w:val="20"/>
@@ -421,6 +468,7 @@
         <w:spacing w:after="0" w:line="240" w:lineRule="auto"/>
         <w:rPr>
           <w:rFonts w:ascii="Consolas" w:hAnsi="Consolas" w:cs="Consolas"/>
+          <w:b/>
           <w:sz w:val="20"/>
           <w:szCs w:val="20"/>
         </w:rPr>
@@ -454,6 +502,7 @@
       <w:r>
         <w:rPr>
           <w:rFonts w:ascii="Consolas" w:hAnsi="Consolas" w:cs="Consolas"/>
+          <w:b/>
           <w:color w:val="000000"/>
           <w:sz w:val="20"/>
           <w:szCs w:val="20"/>
@@ -464,6 +513,7 @@
       <w:r>
         <w:rPr>
           <w:rFonts w:ascii="Consolas" w:hAnsi="Consolas" w:cs="Consolas"/>
+          <w:b/>
           <w:color w:val="2A00FF"/>
           <w:sz w:val="20"/>
           <w:szCs w:val="20"/>
@@ -475,6 +525,7 @@
       <w:r>
         <w:rPr>
           <w:rFonts w:ascii="Consolas" w:hAnsi="Consolas" w:cs="Consolas"/>
+          <w:b/>
           <w:color w:val="2A00FF"/>
           <w:sz w:val="20"/>
           <w:szCs w:val="20"/>
@@ -486,6 +537,7 @@
       <w:r>
         <w:rPr>
           <w:rFonts w:ascii="Consolas" w:hAnsi="Consolas" w:cs="Consolas"/>
+          <w:b/>
           <w:color w:val="2A00FF"/>
           <w:sz w:val="20"/>
           <w:szCs w:val="20"/>
@@ -497,6 +549,7 @@
       <w:r>
         <w:rPr>
           <w:rFonts w:ascii="Consolas" w:hAnsi="Consolas" w:cs="Consolas"/>
+          <w:b/>
           <w:color w:val="2A00FF"/>
           <w:sz w:val="20"/>
           <w:szCs w:val="20"/>
@@ -508,6 +561,7 @@
       <w:r>
         <w:rPr>
           <w:rFonts w:ascii="Consolas" w:hAnsi="Consolas" w:cs="Consolas"/>
+          <w:b/>
           <w:color w:val="2A00FF"/>
           <w:sz w:val="20"/>
           <w:szCs w:val="20"/>
@@ -524,6 +578,7 @@
         <w:spacing w:after="0" w:line="240" w:lineRule="auto"/>
         <w:rPr>
           <w:rFonts w:ascii="Consolas" w:hAnsi="Consolas" w:cs="Consolas"/>
+          <w:b/>
           <w:sz w:val="20"/>
           <w:szCs w:val="20"/>
         </w:rPr>
@@ -557,6 +612,7 @@
       <w:r>
         <w:rPr>
           <w:rFonts w:ascii="Consolas" w:hAnsi="Consolas" w:cs="Consolas"/>
+          <w:b/>
           <w:color w:val="000000"/>
           <w:sz w:val="20"/>
           <w:szCs w:val="20"/>
@@ -567,6 +623,7 @@
       <w:r>
         <w:rPr>
           <w:rFonts w:ascii="Consolas" w:hAnsi="Consolas" w:cs="Consolas"/>
+          <w:b/>
           <w:color w:val="2A00FF"/>
           <w:sz w:val="20"/>
           <w:szCs w:val="20"/>
@@ -578,6 +635,7 @@
       <w:r>
         <w:rPr>
           <w:rFonts w:ascii="Consolas" w:hAnsi="Consolas" w:cs="Consolas"/>
+          <w:b/>
           <w:color w:val="2A00FF"/>
           <w:sz w:val="20"/>
           <w:szCs w:val="20"/>
@@ -589,6 +647,7 @@
       <w:r>
         <w:rPr>
           <w:rFonts w:ascii="Consolas" w:hAnsi="Consolas" w:cs="Consolas"/>
+          <w:b/>
           <w:color w:val="2A00FF"/>
           <w:sz w:val="20"/>
           <w:szCs w:val="20"/>
@@ -600,6 +659,7 @@
       <w:r>
         <w:rPr>
           <w:rFonts w:ascii="Consolas" w:hAnsi="Consolas" w:cs="Consolas"/>
+          <w:b/>
           <w:color w:val="2A00FF"/>
           <w:sz w:val="20"/>
           <w:szCs w:val="20"/>
@@ -611,6 +671,7 @@
       <w:r>
         <w:rPr>
           <w:rFonts w:ascii="Consolas" w:hAnsi="Consolas" w:cs="Consolas"/>
+          <w:b/>
           <w:color w:val="2A00FF"/>
           <w:sz w:val="20"/>
           <w:szCs w:val="20"/>
@@ -798,6 +859,7 @@
           <w:rFonts w:ascii="Consolas" w:hAnsi="Consolas" w:cs="Consolas"/>
           <w:sz w:val="20"/>
           <w:szCs w:val="20"/>
+          <w:highlight w:val="red"/>
         </w:rPr>
       </w:pPr>
       <w:r>
@@ -806,6 +868,7 @@
           <w:color w:val="005032"/>
           <w:sz w:val="20"/>
           <w:szCs w:val="20"/>
+          <w:highlight w:val="red"/>
         </w:rPr>
         <w:t>uint16_t</w:t>
       </w:r>
@@ -815,6 +878,7 @@
           <w:color w:val="000000"/>
           <w:sz w:val="20"/>
           <w:szCs w:val="20"/>
+          <w:highlight w:val="red"/>
         </w:rPr>
         <w:t xml:space="preserve"> </w:t>
       </w:r>
@@ -826,6 +890,7 @@
           <w:color w:val="000000"/>
           <w:sz w:val="20"/>
           <w:szCs w:val="20"/>
+          <w:highlight w:val="red"/>
         </w:rPr>
         <w:t>ReceiveBuffer</w:t>
       </w:r>
@@ -836,6 +901,7 @@
           <w:color w:val="000000"/>
           <w:sz w:val="20"/>
           <w:szCs w:val="20"/>
+          <w:highlight w:val="red"/>
         </w:rPr>
         <w:t>[</w:t>
       </w:r>
@@ -846,6 +912,7 @@
           <w:color w:val="000000"/>
           <w:sz w:val="20"/>
           <w:szCs w:val="20"/>
+          <w:highlight w:val="red"/>
         </w:rPr>
         <w:t>2] = {0};</w:t>
       </w:r>
@@ -860,6 +927,7 @@
           <w:rFonts w:ascii="Consolas" w:hAnsi="Consolas" w:cs="Consolas"/>
           <w:sz w:val="20"/>
           <w:szCs w:val="20"/>
+          <w:highlight w:val="red"/>
         </w:rPr>
       </w:pPr>
       <w:r>
@@ -868,6 +936,7 @@
           <w:color w:val="005032"/>
           <w:sz w:val="20"/>
           <w:szCs w:val="20"/>
+          <w:highlight w:val="red"/>
         </w:rPr>
         <w:t>GX_VALUE</w:t>
       </w:r>
@@ -877,6 +946,7 @@
           <w:color w:val="000000"/>
           <w:sz w:val="20"/>
           <w:szCs w:val="20"/>
+          <w:highlight w:val="red"/>
         </w:rPr>
         <w:t xml:space="preserve"> ReceiveBuffer360;</w:t>
       </w:r>
@@ -899,6 +969,7 @@
           <w:color w:val="005032"/>
           <w:sz w:val="20"/>
           <w:szCs w:val="20"/>
+          <w:highlight w:val="red"/>
         </w:rPr>
         <w:t>GX_VALUE</w:t>
       </w:r>
@@ -908,6 +979,7 @@
           <w:color w:val="000000"/>
           <w:sz w:val="20"/>
           <w:szCs w:val="20"/>
+          <w:highlight w:val="red"/>
         </w:rPr>
         <w:t xml:space="preserve"> </w:t>
       </w:r>
@@ -918,6 +990,7 @@
           <w:color w:val="000000"/>
           <w:sz w:val="20"/>
           <w:szCs w:val="20"/>
+          <w:highlight w:val="red"/>
         </w:rPr>
         <w:t>ReceiveBufferRpm</w:t>
       </w:r>
@@ -928,6 +1001,7 @@
           <w:color w:val="000000"/>
           <w:sz w:val="20"/>
           <w:szCs w:val="20"/>
+          <w:highlight w:val="red"/>
         </w:rPr>
         <w:t>;</w:t>
       </w:r>
@@ -2523,6 +2597,7 @@
           <w:sz w:val="20"/>
           <w:szCs w:val="20"/>
         </w:rPr>
+        <w:lastRenderedPageBreak/>
         <w:t xml:space="preserve">    </w:t>
       </w:r>
       <w:proofErr w:type="spellStart"/>
@@ -2629,7 +2704,6 @@
           <w:sz w:val="20"/>
           <w:szCs w:val="20"/>
         </w:rPr>
-        <w:lastRenderedPageBreak/>
         <w:t xml:space="preserve">        {</w:t>
       </w:r>
     </w:p>
@@ -5583,6 +5657,7 @@
           <w:sz w:val="20"/>
           <w:szCs w:val="20"/>
         </w:rPr>
+        <w:lastRenderedPageBreak/>
         <w:t xml:space="preserve">                </w:t>
       </w:r>
       <w:proofErr w:type="spellStart"/>
@@ -5627,7 +5702,6 @@
           <w:sz w:val="20"/>
           <w:szCs w:val="20"/>
         </w:rPr>
-        <w:lastRenderedPageBreak/>
         <w:t xml:space="preserve">                {</w:t>
       </w:r>
     </w:p>
@@ -6537,6 +6611,7 @@
           <w:rFonts w:ascii="Consolas" w:hAnsi="Consolas" w:cs="Consolas"/>
           <w:sz w:val="20"/>
           <w:szCs w:val="20"/>
+          <w:highlight w:val="red"/>
         </w:rPr>
       </w:pPr>
       <w:r>
@@ -6555,6 +6630,7 @@
           <w:color w:val="000000"/>
           <w:sz w:val="20"/>
           <w:szCs w:val="20"/>
+          <w:highlight w:val="red"/>
         </w:rPr>
         <w:t>tx_queue_</w:t>
       </w:r>
@@ -6565,6 +6641,7 @@
           <w:color w:val="000000"/>
           <w:sz w:val="20"/>
           <w:szCs w:val="20"/>
+          <w:highlight w:val="red"/>
         </w:rPr>
         <w:t>receive</w:t>
       </w:r>
@@ -6575,6 +6652,7 @@
           <w:color w:val="000000"/>
           <w:sz w:val="20"/>
           <w:szCs w:val="20"/>
+          <w:highlight w:val="red"/>
         </w:rPr>
         <w:t>(</w:t>
       </w:r>
@@ -6585,6 +6663,7 @@
           <w:color w:val="000000"/>
           <w:sz w:val="20"/>
           <w:szCs w:val="20"/>
+          <w:highlight w:val="red"/>
         </w:rPr>
         <w:t>&amp;</w:t>
       </w:r>
@@ -6595,6 +6674,7 @@
           <w:color w:val="000000"/>
           <w:sz w:val="20"/>
           <w:szCs w:val="20"/>
+          <w:highlight w:val="red"/>
         </w:rPr>
         <w:t>Message_Queue</w:t>
       </w:r>
@@ -6605,6 +6685,7 @@
           <w:color w:val="000000"/>
           <w:sz w:val="20"/>
           <w:szCs w:val="20"/>
+          <w:highlight w:val="red"/>
         </w:rPr>
         <w:t xml:space="preserve">, </w:t>
       </w:r>
@@ -6615,6 +6696,7 @@
           <w:color w:val="000000"/>
           <w:sz w:val="20"/>
           <w:szCs w:val="20"/>
+          <w:highlight w:val="red"/>
         </w:rPr>
         <w:t>ReceiveBuffer</w:t>
       </w:r>
@@ -6625,6 +6707,7 @@
           <w:color w:val="000000"/>
           <w:sz w:val="20"/>
           <w:szCs w:val="20"/>
+          <w:highlight w:val="red"/>
         </w:rPr>
         <w:t>, TX_WAIT_FOREVER);</w:t>
       </w:r>
@@ -6639,27 +6722,30 @@
           <w:rFonts w:ascii="Consolas" w:hAnsi="Consolas" w:cs="Consolas"/>
           <w:sz w:val="20"/>
           <w:szCs w:val="20"/>
-        </w:rPr>
-      </w:pPr>
-    </w:p>
-    <w:p>
-      <w:pPr>
-        <w:autoSpaceDE w:val="0"/>
-        <w:autoSpaceDN w:val="0"/>
-        <w:adjustRightInd w:val="0"/>
-        <w:spacing w:after="0" w:line="240" w:lineRule="auto"/>
-        <w:rPr>
-          <w:rFonts w:ascii="Consolas" w:hAnsi="Consolas" w:cs="Consolas"/>
-          <w:sz w:val="20"/>
-          <w:szCs w:val="20"/>
-        </w:rPr>
-      </w:pPr>
-      <w:r>
-        <w:rPr>
-          <w:rFonts w:ascii="Consolas" w:hAnsi="Consolas" w:cs="Consolas"/>
-          <w:color w:val="000000"/>
-          <w:sz w:val="20"/>
-          <w:szCs w:val="20"/>
+          <w:highlight w:val="red"/>
+        </w:rPr>
+      </w:pPr>
+    </w:p>
+    <w:p>
+      <w:pPr>
+        <w:autoSpaceDE w:val="0"/>
+        <w:autoSpaceDN w:val="0"/>
+        <w:adjustRightInd w:val="0"/>
+        <w:spacing w:after="0" w:line="240" w:lineRule="auto"/>
+        <w:rPr>
+          <w:rFonts w:ascii="Consolas" w:hAnsi="Consolas" w:cs="Consolas"/>
+          <w:sz w:val="20"/>
+          <w:szCs w:val="20"/>
+          <w:highlight w:val="red"/>
+        </w:rPr>
+      </w:pPr>
+      <w:r>
+        <w:rPr>
+          <w:rFonts w:ascii="Consolas" w:hAnsi="Consolas" w:cs="Consolas"/>
+          <w:color w:val="000000"/>
+          <w:sz w:val="20"/>
+          <w:szCs w:val="20"/>
+          <w:highlight w:val="red"/>
         </w:rPr>
         <w:t xml:space="preserve">            </w:t>
       </w:r>
@@ -6669,6 +6755,7 @@
           <w:color w:val="3F7F5F"/>
           <w:sz w:val="20"/>
           <w:szCs w:val="20"/>
+          <w:highlight w:val="red"/>
         </w:rPr>
         <w:t>//</w:t>
       </w:r>
@@ -6679,6 +6766,7 @@
           <w:color w:val="3F7F5F"/>
           <w:sz w:val="20"/>
           <w:szCs w:val="20"/>
+          <w:highlight w:val="red"/>
         </w:rPr>
         <w:t>Assign</w:t>
       </w:r>
@@ -6689,6 +6777,7 @@
           <w:color w:val="3F7F5F"/>
           <w:sz w:val="20"/>
           <w:szCs w:val="20"/>
+          <w:highlight w:val="red"/>
         </w:rPr>
         <w:t xml:space="preserve"> data to </w:t>
       </w:r>
@@ -6699,6 +6788,7 @@
           <w:color w:val="3F7F5F"/>
           <w:sz w:val="20"/>
           <w:szCs w:val="20"/>
+          <w:highlight w:val="red"/>
         </w:rPr>
         <w:t>send</w:t>
       </w:r>
@@ -6709,6 +6799,7 @@
           <w:color w:val="3F7F5F"/>
           <w:sz w:val="20"/>
           <w:szCs w:val="20"/>
+          <w:highlight w:val="red"/>
         </w:rPr>
         <w:t xml:space="preserve"> to </w:t>
       </w:r>
@@ -6719,6 +6810,7 @@
           <w:color w:val="3F7F5F"/>
           <w:sz w:val="20"/>
           <w:szCs w:val="20"/>
+          <w:highlight w:val="red"/>
         </w:rPr>
         <w:t>the</w:t>
       </w:r>
@@ -6729,6 +6821,7 @@
           <w:color w:val="3F7F5F"/>
           <w:sz w:val="20"/>
           <w:szCs w:val="20"/>
+          <w:highlight w:val="red"/>
         </w:rPr>
         <w:t xml:space="preserve"> widgets</w:t>
       </w:r>
@@ -6743,14 +6836,16 @@
           <w:rFonts w:ascii="Consolas" w:hAnsi="Consolas" w:cs="Consolas"/>
           <w:sz w:val="20"/>
           <w:szCs w:val="20"/>
-        </w:rPr>
-      </w:pPr>
-      <w:r>
-        <w:rPr>
-          <w:rFonts w:ascii="Consolas" w:hAnsi="Consolas" w:cs="Consolas"/>
-          <w:color w:val="000000"/>
-          <w:sz w:val="20"/>
-          <w:szCs w:val="20"/>
+          <w:highlight w:val="red"/>
+        </w:rPr>
+      </w:pPr>
+      <w:r>
+        <w:rPr>
+          <w:rFonts w:ascii="Consolas" w:hAnsi="Consolas" w:cs="Consolas"/>
+          <w:color w:val="000000"/>
+          <w:sz w:val="20"/>
+          <w:szCs w:val="20"/>
+          <w:highlight w:val="red"/>
         </w:rPr>
         <w:t xml:space="preserve">            </w:t>
       </w:r>
@@ -6763,6 +6858,7 @@
           <w:color w:val="7F0055"/>
           <w:sz w:val="20"/>
           <w:szCs w:val="20"/>
+          <w:highlight w:val="red"/>
         </w:rPr>
         <w:t>char</w:t>
       </w:r>
@@ -6773,6 +6869,7 @@
           <w:color w:val="000000"/>
           <w:sz w:val="20"/>
           <w:szCs w:val="20"/>
+          <w:highlight w:val="red"/>
         </w:rPr>
         <w:t xml:space="preserve"> </w:t>
       </w:r>
@@ -6784,6 +6881,7 @@
           <w:color w:val="000000"/>
           <w:sz w:val="20"/>
           <w:szCs w:val="20"/>
+          <w:highlight w:val="red"/>
         </w:rPr>
         <w:t>text</w:t>
       </w:r>
@@ -6794,6 +6892,7 @@
           <w:color w:val="000000"/>
           <w:sz w:val="20"/>
           <w:szCs w:val="20"/>
+          <w:highlight w:val="red"/>
         </w:rPr>
         <w:t>[</w:t>
       </w:r>
@@ -6804,6 +6903,7 @@
           <w:color w:val="000000"/>
           <w:sz w:val="20"/>
           <w:szCs w:val="20"/>
+          <w:highlight w:val="red"/>
         </w:rPr>
         <w:t>8];</w:t>
       </w:r>
@@ -6818,14 +6918,16 @@
           <w:rFonts w:ascii="Consolas" w:hAnsi="Consolas" w:cs="Consolas"/>
           <w:sz w:val="20"/>
           <w:szCs w:val="20"/>
-        </w:rPr>
-      </w:pPr>
-      <w:r>
-        <w:rPr>
-          <w:rFonts w:ascii="Consolas" w:hAnsi="Consolas" w:cs="Consolas"/>
-          <w:color w:val="000000"/>
-          <w:sz w:val="20"/>
-          <w:szCs w:val="20"/>
+          <w:highlight w:val="red"/>
+        </w:rPr>
+      </w:pPr>
+      <w:r>
+        <w:rPr>
+          <w:rFonts w:ascii="Consolas" w:hAnsi="Consolas" w:cs="Consolas"/>
+          <w:color w:val="000000"/>
+          <w:sz w:val="20"/>
+          <w:szCs w:val="20"/>
+          <w:highlight w:val="red"/>
         </w:rPr>
         <w:t xml:space="preserve">            </w:t>
       </w:r>
@@ -6838,6 +6940,7 @@
           <w:color w:val="7F0055"/>
           <w:sz w:val="20"/>
           <w:szCs w:val="20"/>
+          <w:highlight w:val="red"/>
         </w:rPr>
         <w:t>char</w:t>
       </w:r>
@@ -6848,6 +6951,7 @@
           <w:color w:val="000000"/>
           <w:sz w:val="20"/>
           <w:szCs w:val="20"/>
+          <w:highlight w:val="red"/>
         </w:rPr>
         <w:t xml:space="preserve"> text2[8];</w:t>
       </w:r>
@@ -6862,27 +6966,30 @@
           <w:rFonts w:ascii="Consolas" w:hAnsi="Consolas" w:cs="Consolas"/>
           <w:sz w:val="20"/>
           <w:szCs w:val="20"/>
-        </w:rPr>
-      </w:pPr>
-    </w:p>
-    <w:p>
-      <w:pPr>
-        <w:autoSpaceDE w:val="0"/>
-        <w:autoSpaceDN w:val="0"/>
-        <w:adjustRightInd w:val="0"/>
-        <w:spacing w:after="0" w:line="240" w:lineRule="auto"/>
-        <w:rPr>
-          <w:rFonts w:ascii="Consolas" w:hAnsi="Consolas" w:cs="Consolas"/>
-          <w:sz w:val="20"/>
-          <w:szCs w:val="20"/>
-        </w:rPr>
-      </w:pPr>
-      <w:r>
-        <w:rPr>
-          <w:rFonts w:ascii="Consolas" w:hAnsi="Consolas" w:cs="Consolas"/>
-          <w:color w:val="000000"/>
-          <w:sz w:val="20"/>
-          <w:szCs w:val="20"/>
+          <w:highlight w:val="red"/>
+        </w:rPr>
+      </w:pPr>
+    </w:p>
+    <w:p>
+      <w:pPr>
+        <w:autoSpaceDE w:val="0"/>
+        <w:autoSpaceDN w:val="0"/>
+        <w:adjustRightInd w:val="0"/>
+        <w:spacing w:after="0" w:line="240" w:lineRule="auto"/>
+        <w:rPr>
+          <w:rFonts w:ascii="Consolas" w:hAnsi="Consolas" w:cs="Consolas"/>
+          <w:sz w:val="20"/>
+          <w:szCs w:val="20"/>
+          <w:highlight w:val="red"/>
+        </w:rPr>
+      </w:pPr>
+      <w:r>
+        <w:rPr>
+          <w:rFonts w:ascii="Consolas" w:hAnsi="Consolas" w:cs="Consolas"/>
+          <w:color w:val="000000"/>
+          <w:sz w:val="20"/>
+          <w:szCs w:val="20"/>
+          <w:highlight w:val="red"/>
         </w:rPr>
         <w:t xml:space="preserve">            ReceiveBuffer360 = (</w:t>
       </w:r>
@@ -6892,6 +6999,7 @@
           <w:color w:val="005032"/>
           <w:sz w:val="20"/>
           <w:szCs w:val="20"/>
+          <w:highlight w:val="red"/>
         </w:rPr>
         <w:t>GX_</w:t>
       </w:r>
@@ -6902,6 +7010,7 @@
           <w:color w:val="005032"/>
           <w:sz w:val="20"/>
           <w:szCs w:val="20"/>
+          <w:highlight w:val="red"/>
         </w:rPr>
         <w:t>VALUE</w:t>
       </w:r>
@@ -6911,6 +7020,7 @@
           <w:color w:val="000000"/>
           <w:sz w:val="20"/>
           <w:szCs w:val="20"/>
+          <w:highlight w:val="red"/>
         </w:rPr>
         <w:t>)(</w:t>
       </w:r>
@@ -6921,6 +7031,7 @@
           <w:color w:val="000000"/>
           <w:sz w:val="20"/>
           <w:szCs w:val="20"/>
+          <w:highlight w:val="red"/>
         </w:rPr>
         <w:t>(</w:t>
       </w:r>
@@ -6931,6 +7042,7 @@
           <w:color w:val="000000"/>
           <w:sz w:val="20"/>
           <w:szCs w:val="20"/>
+          <w:highlight w:val="red"/>
         </w:rPr>
         <w:t>ReceiveBuffer</w:t>
       </w:r>
@@ -6941,6 +7053,7 @@
           <w:color w:val="000000"/>
           <w:sz w:val="20"/>
           <w:szCs w:val="20"/>
+          <w:highlight w:val="red"/>
         </w:rPr>
         <w:t>[0]*-360/100));</w:t>
       </w:r>
@@ -6950,6 +7063,7 @@
           <w:color w:val="3F7F5F"/>
           <w:sz w:val="20"/>
           <w:szCs w:val="20"/>
+          <w:highlight w:val="red"/>
         </w:rPr>
         <w:t>//SIGNED SHORT [−32,767, +32,767]</w:t>
       </w:r>
@@ -6972,6 +7086,7 @@
           <w:color w:val="000000"/>
           <w:sz w:val="20"/>
           <w:szCs w:val="20"/>
+          <w:highlight w:val="red"/>
         </w:rPr>
         <w:t xml:space="preserve">            </w:t>
       </w:r>
@@ -6982,6 +7097,7 @@
           <w:color w:val="000000"/>
           <w:sz w:val="20"/>
           <w:szCs w:val="20"/>
+          <w:highlight w:val="red"/>
         </w:rPr>
         <w:t>ReceiveBufferRpm</w:t>
       </w:r>
@@ -6992,6 +7108,7 @@
           <w:color w:val="000000"/>
           <w:sz w:val="20"/>
           <w:szCs w:val="20"/>
+          <w:highlight w:val="red"/>
         </w:rPr>
         <w:t xml:space="preserve"> = (</w:t>
       </w:r>
@@ -7001,6 +7118,7 @@
           <w:color w:val="005032"/>
           <w:sz w:val="20"/>
           <w:szCs w:val="20"/>
+          <w:highlight w:val="red"/>
         </w:rPr>
         <w:t>GX_</w:t>
       </w:r>
@@ -7011,6 +7129,7 @@
           <w:color w:val="005032"/>
           <w:sz w:val="20"/>
           <w:szCs w:val="20"/>
+          <w:highlight w:val="red"/>
         </w:rPr>
         <w:t>VALUE</w:t>
       </w:r>
@@ -7020,6 +7139,7 @@
           <w:color w:val="000000"/>
           <w:sz w:val="20"/>
           <w:szCs w:val="20"/>
+          <w:highlight w:val="red"/>
         </w:rPr>
         <w:t>)(</w:t>
       </w:r>
@@ -7030,6 +7150,7 @@
           <w:color w:val="000000"/>
           <w:sz w:val="20"/>
           <w:szCs w:val="20"/>
+          <w:highlight w:val="red"/>
         </w:rPr>
         <w:t>(</w:t>
       </w:r>
@@ -7040,6 +7161,7 @@
           <w:color w:val="000000"/>
           <w:sz w:val="20"/>
           <w:szCs w:val="20"/>
+          <w:highlight w:val="red"/>
         </w:rPr>
         <w:t>ReceiveBuffer</w:t>
       </w:r>
@@ -7050,6 +7172,7 @@
           <w:color w:val="000000"/>
           <w:sz w:val="20"/>
           <w:szCs w:val="20"/>
+          <w:highlight w:val="red"/>
         </w:rPr>
         <w:t>[1]*-360/800));</w:t>
       </w:r>
@@ -7559,6 +7682,7 @@
           <w:color w:val="000000"/>
           <w:sz w:val="20"/>
           <w:szCs w:val="20"/>
+          <w:highlight w:val="red"/>
         </w:rPr>
         <w:t>gx_prompt_text_</w:t>
       </w:r>
@@ -7569,6 +7693,7 @@
           <w:color w:val="000000"/>
           <w:sz w:val="20"/>
           <w:szCs w:val="20"/>
+          <w:highlight w:val="red"/>
         </w:rPr>
         <w:t>set</w:t>
       </w:r>
@@ -7579,6 +7704,7 @@
           <w:color w:val="000000"/>
           <w:sz w:val="20"/>
           <w:szCs w:val="20"/>
+          <w:highlight w:val="red"/>
         </w:rPr>
         <w:t>(</w:t>
       </w:r>
@@ -7589,6 +7715,7 @@
           <w:color w:val="000000"/>
           <w:sz w:val="20"/>
           <w:szCs w:val="20"/>
+          <w:highlight w:val="red"/>
         </w:rPr>
         <w:t>&amp;window1.</w:t>
       </w:r>
@@ -7598,6 +7725,7 @@
           <w:color w:val="0000C0"/>
           <w:sz w:val="20"/>
           <w:szCs w:val="20"/>
+          <w:highlight w:val="red"/>
         </w:rPr>
         <w:t>window1_prompt_1</w:t>
       </w:r>
@@ -7607,6 +7735,7 @@
           <w:color w:val="000000"/>
           <w:sz w:val="20"/>
           <w:szCs w:val="20"/>
+          <w:highlight w:val="red"/>
         </w:rPr>
         <w:t>, text2);</w:t>
       </w:r>
@@ -7951,6 +8080,7 @@
           <w:rFonts w:ascii="Consolas" w:hAnsi="Consolas" w:cs="Consolas"/>
           <w:sz w:val="20"/>
           <w:szCs w:val="20"/>
+          <w:highlight w:val="red"/>
         </w:rPr>
       </w:pPr>
       <w:r>
@@ -7969,6 +8099,7 @@
           <w:color w:val="000000"/>
           <w:sz w:val="20"/>
           <w:szCs w:val="20"/>
+          <w:highlight w:val="red"/>
         </w:rPr>
         <w:t>gx_system_dirty_</w:t>
       </w:r>
@@ -7979,6 +8110,7 @@
           <w:color w:val="000000"/>
           <w:sz w:val="20"/>
           <w:szCs w:val="20"/>
+          <w:highlight w:val="red"/>
         </w:rPr>
         <w:t>mark</w:t>
       </w:r>
@@ -7989,6 +8121,7 @@
           <w:color w:val="000000"/>
           <w:sz w:val="20"/>
           <w:szCs w:val="20"/>
+          <w:highlight w:val="red"/>
         </w:rPr>
         <w:t>(</w:t>
       </w:r>
@@ -7999,6 +8132,7 @@
           <w:color w:val="000000"/>
           <w:sz w:val="20"/>
           <w:szCs w:val="20"/>
+          <w:highlight w:val="red"/>
         </w:rPr>
         <w:t>(</w:t>
       </w:r>
@@ -8008,6 +8142,7 @@
           <w:color w:val="005032"/>
           <w:sz w:val="20"/>
           <w:szCs w:val="20"/>
+          <w:highlight w:val="red"/>
         </w:rPr>
         <w:t>GX_WIDGET</w:t>
       </w:r>
@@ -8017,6 +8152,7 @@
           <w:color w:val="000000"/>
           <w:sz w:val="20"/>
           <w:szCs w:val="20"/>
+          <w:highlight w:val="red"/>
         </w:rPr>
         <w:t xml:space="preserve"> *) &amp;window1.</w:t>
       </w:r>
@@ -8026,6 +8162,7 @@
           <w:color w:val="0000C0"/>
           <w:sz w:val="20"/>
           <w:szCs w:val="20"/>
+          <w:highlight w:val="red"/>
         </w:rPr>
         <w:t>window1_prompt</w:t>
       </w:r>
@@ -8035,6 +8172,7 @@
           <w:color w:val="000000"/>
           <w:sz w:val="20"/>
           <w:szCs w:val="20"/>
+          <w:highlight w:val="red"/>
         </w:rPr>
         <w:t>);</w:t>
       </w:r>
@@ -8057,6 +8195,7 @@
           <w:color w:val="000000"/>
           <w:sz w:val="20"/>
           <w:szCs w:val="20"/>
+          <w:highlight w:val="red"/>
         </w:rPr>
         <w:t xml:space="preserve">            </w:t>
       </w:r>
@@ -8067,6 +8206,7 @@
           <w:color w:val="000000"/>
           <w:sz w:val="20"/>
           <w:szCs w:val="20"/>
+          <w:highlight w:val="red"/>
         </w:rPr>
         <w:t>gx_system_canvas_</w:t>
       </w:r>
@@ -8077,6 +8217,7 @@
           <w:color w:val="000000"/>
           <w:sz w:val="20"/>
           <w:szCs w:val="20"/>
+          <w:highlight w:val="red"/>
         </w:rPr>
         <w:t>refresh</w:t>
       </w:r>
@@ -8087,6 +8228,7 @@
           <w:color w:val="000000"/>
           <w:sz w:val="20"/>
           <w:szCs w:val="20"/>
+          <w:highlight w:val="red"/>
         </w:rPr>
         <w:t>(</w:t>
       </w:r>
@@ -8097,6 +8239,7 @@
           <w:color w:val="000000"/>
           <w:sz w:val="20"/>
           <w:szCs w:val="20"/>
+          <w:highlight w:val="red"/>
         </w:rPr>
         <w:t>);</w:t>
       </w:r>
@@ -8256,6 +8399,7 @@
           <w:rFonts w:ascii="Consolas" w:hAnsi="Consolas" w:cs="Consolas"/>
           <w:sz w:val="20"/>
           <w:szCs w:val="20"/>
+          <w:u w:val="single"/>
         </w:rPr>
       </w:pPr>
     </w:p>
@@ -8296,7 +8440,6 @@
           <w:szCs w:val="20"/>
           <w:highlight w:val="blue"/>
         </w:rPr>
-        <w:lastRenderedPageBreak/>
         <w:t>void</w:t>
       </w:r>
       <w:proofErr w:type="spellEnd"/>
@@ -8688,8 +8831,6 @@
           <w:szCs w:val="20"/>
         </w:rPr>
       </w:pPr>
-      <w:bookmarkStart w:id="0" w:name="_GoBack"/>
-      <w:bookmarkEnd w:id="0"/>
     </w:p>
     <w:sectPr>
       <w:pgSz w:w="12240" w:h="15840"/>

</xml_diff>